<commit_message>
Update - what's done what isn't
</commit_message>
<xml_diff>
--- a/Included WDI variables in ourWDI.docx
+++ b/Included WDI variables in ourWDI.docx
@@ -29,17 +29,31 @@
         </w:rPr>
         <w:t>ENERGY</w:t>
       </w:r>
-    </w:p>
-    <w:p>
-      <w:pPr>
-        <w:pStyle w:val="ListParagraph"/>
-        <w:numPr>
-          <w:ilvl w:val="0"/>
-          <w:numId w:val="1"/>
-        </w:numPr>
-      </w:pPr>
-      <w:r>
-        <w:t xml:space="preserve">EG.ELC.ACCS.ZS </w:t>
+      <w:r>
+        <w:rPr>
+          <w:b/>
+          <w:bCs/>
+          <w:sz w:val="28"/>
+          <w:szCs w:val="28"/>
+        </w:rPr>
+        <w:t xml:space="preserve"> - Done</w:t>
+      </w:r>
+    </w:p>
+    <w:p>
+      <w:pPr>
+        <w:pStyle w:val="ListParagraph"/>
+        <w:numPr>
+          <w:ilvl w:val="0"/>
+          <w:numId w:val="1"/>
+        </w:numPr>
+      </w:pPr>
+      <w:proofErr w:type="gramStart"/>
+      <w:r>
+        <w:t>EG.ELC.ACCS.ZS</w:t>
+      </w:r>
+      <w:proofErr w:type="gramEnd"/>
+      <w:r>
+        <w:t xml:space="preserve"> </w:t>
       </w:r>
       <w:r>
         <w:tab/>
@@ -85,420 +99,288 @@
           <w:ilvl w:val="0"/>
           <w:numId w:val="1"/>
         </w:numPr>
-        <w:rPr>
-          <w:color w:val="538135" w:themeColor="accent6" w:themeShade="BF"/>
-        </w:rPr>
-      </w:pPr>
-      <w:r>
-        <w:rPr>
-          <w:color w:val="538135" w:themeColor="accent6" w:themeShade="BF"/>
-        </w:rPr>
-        <w:t xml:space="preserve">EG.USE.ELEC.KH.PC </w:t>
-      </w:r>
-      <w:r>
-        <w:rPr>
-          <w:color w:val="538135" w:themeColor="accent6" w:themeShade="BF"/>
-        </w:rPr>
-        <w:t xml:space="preserve">        </w:t>
-      </w:r>
-      <w:r>
-        <w:rPr>
-          <w:color w:val="538135" w:themeColor="accent6" w:themeShade="BF"/>
-        </w:rPr>
-        <w:t>Electric power consumption (kw/capita)</w:t>
-      </w:r>
-    </w:p>
-    <w:p>
-      <w:pPr>
-        <w:pStyle w:val="ListParagraph"/>
-      </w:pPr>
-    </w:p>
-    <w:p>
-      <w:pPr>
-        <w:pStyle w:val="ListParagraph"/>
-        <w:rPr>
-          <w:b/>
-          <w:bCs/>
-          <w:sz w:val="28"/>
-          <w:szCs w:val="28"/>
-        </w:rPr>
-      </w:pPr>
+      </w:pPr>
+      <w:r>
+        <w:t>EG.USE.ELEC.KH.PC         Electric power consumption (kw/capita)</w:t>
+      </w:r>
+    </w:p>
+    <w:p>
+      <w:pPr>
+        <w:pStyle w:val="ListParagraph"/>
+      </w:pPr>
+    </w:p>
+    <w:p>
+      <w:pPr>
+        <w:pStyle w:val="ListParagraph"/>
+        <w:rPr>
+          <w:b/>
+          <w:bCs/>
+          <w:sz w:val="28"/>
+          <w:szCs w:val="28"/>
+        </w:rPr>
+      </w:pPr>
+      <w:r>
+        <w:rPr>
+          <w:b/>
+          <w:bCs/>
+          <w:sz w:val="28"/>
+          <w:szCs w:val="28"/>
+        </w:rPr>
+        <w:t>EMISSIONS</w:t>
+      </w:r>
+      <w:r>
+        <w:rPr>
+          <w:b/>
+          <w:bCs/>
+          <w:sz w:val="28"/>
+          <w:szCs w:val="28"/>
+        </w:rPr>
+        <w:t xml:space="preserve"> – Done </w:t>
+      </w:r>
+    </w:p>
+    <w:p>
+      <w:pPr>
+        <w:pStyle w:val="ListParagraph"/>
+        <w:numPr>
+          <w:ilvl w:val="0"/>
+          <w:numId w:val="1"/>
+        </w:numPr>
+      </w:pPr>
+      <w:r>
+        <w:t>EN.ATM.CO2</w:t>
+      </w:r>
+      <w:proofErr w:type="gramStart"/>
+      <w:r>
+        <w:t>E.PC</w:t>
+      </w:r>
+      <w:proofErr w:type="gramEnd"/>
+      <w:r>
+        <w:tab/>
+        <w:t>CO</w:t>
+      </w:r>
+      <w:r>
+        <w:rPr>
+          <w:vertAlign w:val="subscript"/>
+        </w:rPr>
+        <w:t>2</w:t>
+      </w:r>
+      <w:r>
+        <w:t xml:space="preserve"> emissions (metric tons per capita), </w:t>
+      </w:r>
+    </w:p>
+    <w:p>
+      <w:pPr>
+        <w:pStyle w:val="ListParagraph"/>
+      </w:pPr>
+    </w:p>
+    <w:p>
+      <w:pPr>
+        <w:pStyle w:val="ListParagraph"/>
+        <w:rPr>
+          <w:b/>
+          <w:bCs/>
+          <w:sz w:val="28"/>
+          <w:szCs w:val="28"/>
+        </w:rPr>
+      </w:pPr>
+      <w:r>
+        <w:rPr>
+          <w:b/>
+          <w:bCs/>
+          <w:sz w:val="28"/>
+          <w:szCs w:val="28"/>
+        </w:rPr>
+        <w:t>ENVIRONMENT</w:t>
+      </w:r>
+      <w:r>
+        <w:rPr>
+          <w:b/>
+          <w:bCs/>
+          <w:sz w:val="28"/>
+          <w:szCs w:val="28"/>
+        </w:rPr>
+        <w:t xml:space="preserve"> – Done </w:t>
+      </w:r>
+    </w:p>
+    <w:p>
+      <w:pPr>
+        <w:pStyle w:val="ListParagraph"/>
+        <w:numPr>
+          <w:ilvl w:val="0"/>
+          <w:numId w:val="1"/>
+        </w:numPr>
+      </w:pPr>
+      <w:proofErr w:type="gramStart"/>
+      <w:r>
+        <w:t>ER.PTD.TOTL.ZS</w:t>
+      </w:r>
+      <w:proofErr w:type="gramEnd"/>
+      <w:r>
+        <w:tab/>
+      </w:r>
+      <w:r>
+        <w:tab/>
+      </w:r>
+      <w:r>
+        <w:t>Terrestrial and marine protected areas (% of total territorial area)</w:t>
+      </w:r>
+    </w:p>
+    <w:p>
+      <w:pPr>
+        <w:pStyle w:val="ListParagraph"/>
+        <w:numPr>
+          <w:ilvl w:val="0"/>
+          <w:numId w:val="1"/>
+        </w:numPr>
+      </w:pPr>
+      <w:r>
+        <w:t>AG.LND.FRST.ZS</w:t>
+      </w:r>
+      <w:r>
+        <w:tab/>
+        <w:t xml:space="preserve">              Forest area (% of land area)</w:t>
+      </w:r>
+    </w:p>
+    <w:p>
+      <w:pPr>
+        <w:pStyle w:val="ListParagraph"/>
+        <w:rPr>
+          <w:color w:val="FF0000"/>
+        </w:rPr>
+      </w:pPr>
+    </w:p>
+    <w:p>
+      <w:pPr>
+        <w:pStyle w:val="ListParagraph"/>
+        <w:rPr>
+          <w:highlight w:val="yellow"/>
+        </w:rPr>
+      </w:pPr>
+    </w:p>
+    <w:p>
+      <w:pPr>
+        <w:pStyle w:val="ListParagraph"/>
+        <w:rPr>
+          <w:b/>
+          <w:bCs/>
+          <w:sz w:val="28"/>
+          <w:szCs w:val="28"/>
+        </w:rPr>
+      </w:pPr>
+      <w:r>
+        <w:rPr>
+          <w:b/>
+          <w:bCs/>
+          <w:sz w:val="28"/>
+          <w:szCs w:val="28"/>
+        </w:rPr>
+        <w:t>SENSE OF SECURITY</w:t>
+      </w:r>
+      <w:r>
+        <w:rPr>
+          <w:b/>
+          <w:bCs/>
+          <w:sz w:val="28"/>
+          <w:szCs w:val="28"/>
+        </w:rPr>
+        <w:t xml:space="preserve"> – Done </w:t>
+      </w:r>
+    </w:p>
+    <w:p>
+      <w:pPr>
+        <w:pStyle w:val="ListParagraph"/>
+        <w:numPr>
+          <w:ilvl w:val="0"/>
+          <w:numId w:val="1"/>
+        </w:numPr>
+      </w:pPr>
+      <w:proofErr w:type="gramStart"/>
+      <w:r>
+        <w:t>IC.LGL.CRED.XQ</w:t>
+      </w:r>
+      <w:proofErr w:type="gramEnd"/>
       <w:r>
         <w:t xml:space="preserve"> </w:t>
       </w:r>
       <w:r>
-        <w:rPr>
-          <w:b/>
-          <w:bCs/>
-          <w:sz w:val="28"/>
-          <w:szCs w:val="28"/>
-        </w:rPr>
-        <w:t>EMISSIONS</w:t>
-      </w:r>
-    </w:p>
-    <w:p>
-      <w:pPr>
-        <w:pStyle w:val="ListParagraph"/>
-        <w:numPr>
-          <w:ilvl w:val="0"/>
-          <w:numId w:val="1"/>
-        </w:numPr>
-      </w:pPr>
-      <w:r>
-        <w:t>EN.ATM.CO2E.PC</w:t>
-      </w:r>
-      <w:r>
-        <w:tab/>
-        <w:t>CO</w:t>
-      </w:r>
-      <w:r>
-        <w:rPr>
-          <w:vertAlign w:val="subscript"/>
-        </w:rPr>
+        <w:tab/>
+        <w:t>Strength of legal rights index (0=weak to 12=strong),</w:t>
+      </w:r>
+    </w:p>
+    <w:p>
+      <w:pPr>
+        <w:pStyle w:val="ListParagraph"/>
+        <w:numPr>
+          <w:ilvl w:val="0"/>
+          <w:numId w:val="1"/>
+        </w:numPr>
+      </w:pPr>
+      <w:r>
+        <w:t>VC.IHR.PSRC.P5</w:t>
+      </w:r>
+      <w:r>
+        <w:tab/>
+      </w:r>
+      <w:r>
+        <w:tab/>
+        <w:t>Intentional homicides (per 100,000 people))</w:t>
+      </w:r>
+    </w:p>
+    <w:p>
+      <w:pPr>
+        <w:pStyle w:val="ListParagraph"/>
+        <w:rPr>
+          <w:b/>
+          <w:bCs/>
+          <w:sz w:val="28"/>
+          <w:szCs w:val="28"/>
+        </w:rPr>
+      </w:pPr>
+    </w:p>
+    <w:p>
+      <w:pPr>
+        <w:pStyle w:val="ListParagraph"/>
+        <w:rPr>
+          <w:b/>
+          <w:bCs/>
+          <w:sz w:val="28"/>
+          <w:szCs w:val="28"/>
+        </w:rPr>
+      </w:pPr>
+      <w:r>
+        <w:rPr>
+          <w:b/>
+          <w:bCs/>
+          <w:sz w:val="28"/>
+          <w:szCs w:val="28"/>
+        </w:rPr>
+        <w:t>COMMUNICATIONS</w:t>
+      </w:r>
+      <w:r>
+        <w:rPr>
+          <w:b/>
+          <w:bCs/>
+          <w:sz w:val="28"/>
+          <w:szCs w:val="28"/>
+        </w:rPr>
+        <w:t xml:space="preserve"> - Done</w:t>
+      </w:r>
+    </w:p>
+    <w:p>
+      <w:pPr>
+        <w:pStyle w:val="ListParagraph"/>
+        <w:numPr>
+          <w:ilvl w:val="0"/>
+          <w:numId w:val="1"/>
+        </w:numPr>
+      </w:pPr>
+      <w:proofErr w:type="gramStart"/>
+      <w:r>
+        <w:t>IT.CEL.SETS.P</w:t>
+      </w:r>
+      <w:proofErr w:type="gramEnd"/>
+      <w:r>
         <w:t>2</w:t>
-      </w:r>
-      <w:r>
-        <w:t xml:space="preserve"> emissions (metric tons per capita), </w:t>
-      </w:r>
-    </w:p>
-    <w:p>
-      <w:pPr>
-        <w:pStyle w:val="ListParagraph"/>
-        <w:numPr>
-          <w:ilvl w:val="0"/>
-          <w:numId w:val="1"/>
-        </w:numPr>
-        <w:rPr>
-          <w:color w:val="FF0000"/>
-        </w:rPr>
-      </w:pPr>
-      <w:r>
-        <w:rPr>
-          <w:color w:val="FF0000"/>
-        </w:rPr>
-        <w:t>EN.ATM.GHGO.KT.CE</w:t>
-      </w:r>
-      <w:r>
-        <w:rPr>
-          <w:color w:val="FF0000"/>
-        </w:rPr>
-        <w:tab/>
-        <w:t xml:space="preserve">Other greenhouse gas emissions, HFC, PFC and SF6 (thousand metric tons of CO2 equivalent), </w:t>
-      </w:r>
-    </w:p>
-    <w:p>
-      <w:pPr>
-        <w:pStyle w:val="ListParagraph"/>
-        <w:numPr>
-          <w:ilvl w:val="0"/>
-          <w:numId w:val="1"/>
-        </w:numPr>
-        <w:rPr>
-          <w:color w:val="FF0000"/>
-        </w:rPr>
-      </w:pPr>
-      <w:r>
-        <w:rPr>
-          <w:color w:val="FF0000"/>
-        </w:rPr>
-        <w:t>EN.ATM.METH.KT.CE</w:t>
-      </w:r>
-      <w:r>
-        <w:rPr>
-          <w:color w:val="FF0000"/>
-        </w:rPr>
-        <w:tab/>
-        <w:t>Methane emissions (</w:t>
-      </w:r>
-      <w:proofErr w:type="spellStart"/>
-      <w:r>
-        <w:rPr>
-          <w:color w:val="FF0000"/>
-        </w:rPr>
-        <w:t>kt</w:t>
-      </w:r>
-      <w:proofErr w:type="spellEnd"/>
-      <w:r>
-        <w:rPr>
-          <w:color w:val="FF0000"/>
-        </w:rPr>
-        <w:t xml:space="preserve"> of CO2 equivalent), </w:t>
-      </w:r>
-    </w:p>
-    <w:p>
-      <w:pPr>
-        <w:pStyle w:val="ListParagraph"/>
-      </w:pPr>
-    </w:p>
-    <w:p>
-      <w:pPr>
-        <w:pStyle w:val="ListParagraph"/>
-        <w:rPr>
-          <w:b/>
-          <w:bCs/>
-          <w:sz w:val="28"/>
-          <w:szCs w:val="28"/>
-        </w:rPr>
-      </w:pPr>
-      <w:r>
-        <w:rPr>
-          <w:b/>
-          <w:bCs/>
-          <w:sz w:val="28"/>
-          <w:szCs w:val="28"/>
-        </w:rPr>
-        <w:t>ENVIRONMENT</w:t>
-      </w:r>
-    </w:p>
-    <w:p>
-      <w:pPr>
-        <w:pStyle w:val="ListParagraph"/>
-        <w:numPr>
-          <w:ilvl w:val="0"/>
-          <w:numId w:val="1"/>
-        </w:numPr>
-      </w:pPr>
-      <w:r>
-        <w:t>ER.PTD.TOTL.ZS</w:t>
-      </w:r>
-      <w:r>
-        <w:tab/>
-      </w:r>
-      <w:r>
-        <w:tab/>
-      </w:r>
-      <w:r>
-        <w:t>Terrestrial and marine protected areas (% of total territorial area)</w:t>
-      </w:r>
-    </w:p>
-    <w:p>
-      <w:pPr>
-        <w:pStyle w:val="ListParagraph"/>
-        <w:numPr>
-          <w:ilvl w:val="0"/>
-          <w:numId w:val="1"/>
-        </w:numPr>
-      </w:pPr>
-      <w:r>
-        <w:t>AG.LND.FRST.ZS</w:t>
-      </w:r>
-      <w:r>
-        <w:tab/>
-        <w:t xml:space="preserve">              Forest area (% of land area)</w:t>
-      </w:r>
-    </w:p>
-    <w:p>
-      <w:pPr>
-        <w:pStyle w:val="ListParagraph"/>
-        <w:rPr>
-          <w:color w:val="FF0000"/>
-        </w:rPr>
-      </w:pPr>
-    </w:p>
-    <w:p>
-      <w:pPr>
-        <w:pStyle w:val="ListParagraph"/>
-        <w:numPr>
-          <w:ilvl w:val="0"/>
-          <w:numId w:val="1"/>
-        </w:numPr>
-        <w:rPr>
-          <w:color w:val="FF0000"/>
-        </w:rPr>
-      </w:pPr>
-      <w:proofErr w:type="gramStart"/>
-      <w:r>
-        <w:rPr>
-          <w:color w:val="FF0000"/>
-        </w:rPr>
-        <w:t>GC.XPN.COMP.ZS</w:t>
-      </w:r>
-      <w:proofErr w:type="gramEnd"/>
-      <w:r>
-        <w:rPr>
-          <w:color w:val="FF0000"/>
-        </w:rPr>
-        <w:tab/>
-        <w:t xml:space="preserve">Compensation of employees (% of expense), </w:t>
-      </w:r>
-    </w:p>
-    <w:p>
-      <w:pPr>
-        <w:pStyle w:val="ListParagraph"/>
-        <w:numPr>
-          <w:ilvl w:val="0"/>
-          <w:numId w:val="1"/>
-        </w:numPr>
-        <w:rPr>
-          <w:color w:val="FF0000"/>
-        </w:rPr>
-      </w:pPr>
-      <w:r>
-        <w:rPr>
-          <w:color w:val="FF0000"/>
-        </w:rPr>
-        <w:t xml:space="preserve">IC.FRM.CRIM.ZS </w:t>
-      </w:r>
-      <w:r>
-        <w:rPr>
-          <w:color w:val="FF0000"/>
-        </w:rPr>
-        <w:tab/>
-        <w:t xml:space="preserve">Losses due to theft, robbery, vandalism, and arson (% sales), </w:t>
-      </w:r>
-    </w:p>
-    <w:p>
-      <w:pPr>
-        <w:pStyle w:val="ListParagraph"/>
-        <w:numPr>
-          <w:ilvl w:val="0"/>
-          <w:numId w:val="1"/>
-        </w:numPr>
-        <w:rPr>
-          <w:color w:val="FF0000"/>
-        </w:rPr>
-      </w:pPr>
-      <w:r>
-        <w:rPr>
-          <w:color w:val="FF0000"/>
-        </w:rPr>
-        <w:t>IC.FRM.FEMM.ZS</w:t>
-      </w:r>
-      <w:r>
-        <w:rPr>
-          <w:color w:val="FF0000"/>
-        </w:rPr>
-        <w:tab/>
-        <w:t>Firms with female top manager (% of firms),</w:t>
-      </w:r>
-    </w:p>
-    <w:p>
-      <w:pPr>
-        <w:pStyle w:val="ListParagraph"/>
-        <w:rPr>
-          <w:highlight w:val="yellow"/>
-        </w:rPr>
-      </w:pPr>
-    </w:p>
-    <w:p>
-      <w:pPr>
-        <w:pStyle w:val="ListParagraph"/>
-        <w:rPr>
-          <w:b/>
-          <w:bCs/>
-          <w:color w:val="538135" w:themeColor="accent6" w:themeShade="BF"/>
-          <w:sz w:val="28"/>
-          <w:szCs w:val="28"/>
-        </w:rPr>
-      </w:pPr>
-      <w:r>
-        <w:rPr>
-          <w:b/>
-          <w:bCs/>
-          <w:color w:val="538135" w:themeColor="accent6" w:themeShade="BF"/>
-          <w:sz w:val="28"/>
-          <w:szCs w:val="28"/>
-        </w:rPr>
-        <w:t>SENSE OF SECURITY</w:t>
-      </w:r>
-    </w:p>
-    <w:p>
-      <w:pPr>
-        <w:pStyle w:val="ListParagraph"/>
-        <w:numPr>
-          <w:ilvl w:val="0"/>
-          <w:numId w:val="1"/>
-        </w:numPr>
-        <w:rPr>
-          <w:color w:val="538135" w:themeColor="accent6" w:themeShade="BF"/>
-        </w:rPr>
-      </w:pPr>
-      <w:r>
-        <w:rPr>
-          <w:color w:val="538135" w:themeColor="accent6" w:themeShade="BF"/>
-        </w:rPr>
-        <w:t xml:space="preserve">IC.LGL.CRED.XQ </w:t>
-      </w:r>
-      <w:r>
-        <w:rPr>
-          <w:color w:val="538135" w:themeColor="accent6" w:themeShade="BF"/>
-        </w:rPr>
-        <w:tab/>
-        <w:t>Strength of legal rights index (0=weak to 12=strong),</w:t>
-      </w:r>
-    </w:p>
-    <w:p>
-      <w:pPr>
-        <w:pStyle w:val="ListParagraph"/>
-        <w:numPr>
-          <w:ilvl w:val="0"/>
-          <w:numId w:val="1"/>
-        </w:numPr>
-        <w:rPr>
-          <w:color w:val="538135" w:themeColor="accent6" w:themeShade="BF"/>
-        </w:rPr>
-      </w:pPr>
-      <w:r>
-        <w:rPr>
-          <w:color w:val="538135" w:themeColor="accent6" w:themeShade="BF"/>
-        </w:rPr>
-        <w:t>VC.IHR.PSRC.P5</w:t>
-      </w:r>
-      <w:r>
-        <w:rPr>
-          <w:color w:val="538135" w:themeColor="accent6" w:themeShade="BF"/>
-        </w:rPr>
-        <w:tab/>
-      </w:r>
-      <w:r>
-        <w:rPr>
-          <w:color w:val="538135" w:themeColor="accent6" w:themeShade="BF"/>
-        </w:rPr>
-        <w:tab/>
-        <w:t>Intentional homicides (per 100,000 people))</w:t>
-      </w:r>
-    </w:p>
-    <w:p>
-      <w:pPr>
-        <w:pStyle w:val="ListParagraph"/>
-        <w:rPr>
-          <w:b/>
-          <w:bCs/>
-          <w:sz w:val="28"/>
-          <w:szCs w:val="28"/>
-        </w:rPr>
-      </w:pPr>
-    </w:p>
-    <w:p>
-      <w:pPr>
-        <w:pStyle w:val="ListParagraph"/>
-        <w:rPr>
-          <w:b/>
-          <w:bCs/>
-          <w:sz w:val="28"/>
-          <w:szCs w:val="28"/>
-        </w:rPr>
-      </w:pPr>
-      <w:r>
-        <w:rPr>
-          <w:b/>
-          <w:bCs/>
-          <w:sz w:val="28"/>
-          <w:szCs w:val="28"/>
-        </w:rPr>
-        <w:t>COMMUNICATIONS</w:t>
-      </w:r>
-    </w:p>
-    <w:p>
-      <w:pPr>
-        <w:pStyle w:val="ListParagraph"/>
-        <w:numPr>
-          <w:ilvl w:val="0"/>
-          <w:numId w:val="1"/>
-        </w:numPr>
-      </w:pPr>
-      <w:r>
-        <w:t>IT.CEL.SETS.P2</w:t>
       </w:r>
       <w:r>
         <w:tab/>
@@ -761,20 +643,526 @@
     <w:p>
       <w:pPr>
         <w:pStyle w:val="ListParagraph"/>
-        <w:numPr>
-          <w:ilvl w:val="0"/>
-          <w:numId w:val="1"/>
-        </w:numPr>
-        <w:rPr>
-          <w:color w:val="FF0000"/>
-        </w:rPr>
+      </w:pPr>
+    </w:p>
+    <w:p>
+      <w:pPr>
+        <w:pStyle w:val="ListParagraph"/>
+        <w:rPr>
+          <w:b/>
+          <w:bCs/>
+          <w:sz w:val="28"/>
+          <w:szCs w:val="28"/>
+        </w:rPr>
+      </w:pPr>
+      <w:r>
+        <w:rPr>
+          <w:b/>
+          <w:bCs/>
+          <w:sz w:val="28"/>
+          <w:szCs w:val="28"/>
+        </w:rPr>
+        <w:t>POPULATION</w:t>
+      </w:r>
+    </w:p>
+    <w:p>
+      <w:pPr>
+        <w:pStyle w:val="ListParagraph"/>
+        <w:numPr>
+          <w:ilvl w:val="0"/>
+          <w:numId w:val="1"/>
+        </w:numPr>
+      </w:pPr>
+      <w:r>
+        <w:t>SP.DYN.LE00.IN</w:t>
+      </w:r>
+      <w:r>
+        <w:tab/>
+        <w:t xml:space="preserve">              Life expectancy at birth, total (years), </w:t>
+      </w:r>
+    </w:p>
+    <w:p>
+      <w:pPr>
+        <w:pStyle w:val="ListParagraph"/>
+        <w:numPr>
+          <w:ilvl w:val="0"/>
+          <w:numId w:val="1"/>
+        </w:numPr>
+      </w:pPr>
+      <w:r>
+        <w:t>SI.POV.GINI</w:t>
+      </w:r>
+      <w:r>
+        <w:tab/>
+        <w:t xml:space="preserve">              GINI index (World Bank estimate), </w:t>
+      </w:r>
+    </w:p>
+    <w:p>
+      <w:pPr>
+        <w:pStyle w:val="ListParagraph"/>
+        <w:numPr>
+          <w:ilvl w:val="0"/>
+          <w:numId w:val="1"/>
+        </w:numPr>
+      </w:pPr>
+      <w:r>
+        <w:t>SP.POP.TOTL</w:t>
+      </w:r>
+      <w:r>
+        <w:tab/>
+      </w:r>
+      <w:r>
+        <w:tab/>
+        <w:t xml:space="preserve">Population, total, </w:t>
+      </w:r>
+    </w:p>
+    <w:p>
+      <w:pPr>
+        <w:pStyle w:val="ListParagraph"/>
+        <w:numPr>
+          <w:ilvl w:val="0"/>
+          <w:numId w:val="1"/>
+        </w:numPr>
+      </w:pPr>
+      <w:r>
+        <w:t>EN.POP.DNST</w:t>
+      </w:r>
+      <w:r>
+        <w:tab/>
+        <w:t xml:space="preserve">              Population density (people per sq. km of land area)</w:t>
+      </w:r>
+    </w:p>
+    <w:p>
+      <w:pPr>
+        <w:pStyle w:val="ListParagraph"/>
+        <w:numPr>
+          <w:ilvl w:val="0"/>
+          <w:numId w:val="1"/>
+        </w:numPr>
+      </w:pPr>
+      <w:r>
+        <w:lastRenderedPageBreak/>
+        <w:t>SM.POP.TOTL.ZS</w:t>
+      </w:r>
+      <w:r>
+        <w:tab/>
+        <w:t>International migrant stock (% of population),</w:t>
+      </w:r>
+    </w:p>
+    <w:p>
+      <w:pPr>
+        <w:pStyle w:val="ListParagraph"/>
+      </w:pPr>
+    </w:p>
+    <w:p>
+      <w:pPr>
+        <w:pStyle w:val="ListParagraph"/>
+        <w:rPr>
+          <w:b/>
+          <w:bCs/>
+          <w:sz w:val="28"/>
+          <w:szCs w:val="28"/>
+        </w:rPr>
+      </w:pPr>
+      <w:r>
+        <w:rPr>
+          <w:b/>
+          <w:bCs/>
+          <w:sz w:val="28"/>
+          <w:szCs w:val="28"/>
+        </w:rPr>
+        <w:t>EMPLOYMENT</w:t>
+      </w:r>
+      <w:r>
+        <w:rPr>
+          <w:b/>
+          <w:bCs/>
+          <w:sz w:val="28"/>
+          <w:szCs w:val="28"/>
+        </w:rPr>
+        <w:t xml:space="preserve"> - Done</w:t>
+      </w:r>
+    </w:p>
+    <w:p>
+      <w:pPr>
+        <w:pStyle w:val="ListParagraph"/>
+        <w:numPr>
+          <w:ilvl w:val="0"/>
+          <w:numId w:val="1"/>
+        </w:numPr>
       </w:pPr>
       <w:proofErr w:type="gramStart"/>
       <w:r>
-        <w:rPr>
-          <w:color w:val="FF0000"/>
-        </w:rPr>
-        <w:lastRenderedPageBreak/>
+        <w:t>SL.EMP.WORK.ZS</w:t>
+      </w:r>
+      <w:proofErr w:type="gramEnd"/>
+      <w:r>
+        <w:tab/>
+        <w:t xml:space="preserve">Wage and salaried workers, total (% of total employed), </w:t>
+      </w:r>
+    </w:p>
+    <w:p>
+      <w:pPr>
+        <w:pStyle w:val="ListParagraph"/>
+      </w:pPr>
+    </w:p>
+    <w:p>
+      <w:pPr>
+        <w:pStyle w:val="ListParagraph"/>
+      </w:pPr>
+      <w:r>
+        <w:rPr>
+          <w:b/>
+          <w:bCs/>
+          <w:sz w:val="28"/>
+          <w:szCs w:val="28"/>
+        </w:rPr>
+        <w:t>CHILDREN</w:t>
+      </w:r>
+    </w:p>
+    <w:p>
+      <w:pPr>
+        <w:pStyle w:val="ListParagraph"/>
+        <w:numPr>
+          <w:ilvl w:val="0"/>
+          <w:numId w:val="1"/>
+        </w:numPr>
+      </w:pPr>
+      <w:r>
+        <w:t xml:space="preserve">SL.FAM.0714.ZS </w:t>
+      </w:r>
+      <w:r>
+        <w:tab/>
+        <w:t xml:space="preserve">Children in employment, unpaid family workers (% of children in employment, ages 7-14), </w:t>
+      </w:r>
+    </w:p>
+    <w:p>
+      <w:pPr>
+        <w:pStyle w:val="ListParagraph"/>
+        <w:numPr>
+          <w:ilvl w:val="0"/>
+          <w:numId w:val="1"/>
+        </w:numPr>
+      </w:pPr>
+      <w:r>
+        <w:t>SL.UEM.NEET.ZS</w:t>
+      </w:r>
+      <w:r>
+        <w:tab/>
+        <w:t xml:space="preserve">Share of youth not in education, employment, or training, total (% of youth population, </w:t>
+      </w:r>
+    </w:p>
+    <w:p>
+      <w:pPr>
+        <w:pStyle w:val="ListParagraph"/>
+        <w:numPr>
+          <w:ilvl w:val="0"/>
+          <w:numId w:val="1"/>
+        </w:numPr>
+      </w:pPr>
+      <w:r>
+        <w:t xml:space="preserve">SP.DYN.IMRT.IN </w:t>
+      </w:r>
+      <w:r>
+        <w:tab/>
+        <w:t xml:space="preserve"> Mortality rate, infant (per 1000 live births)</w:t>
+      </w:r>
+    </w:p>
+    <w:p>
+      <w:pPr>
+        <w:pStyle w:val="ListParagraph"/>
+        <w:rPr>
+          <w:color w:val="538135" w:themeColor="accent6" w:themeShade="BF"/>
+        </w:rPr>
+      </w:pPr>
+    </w:p>
+    <w:p>
+      <w:pPr>
+        <w:pStyle w:val="ListParagraph"/>
+        <w:rPr>
+          <w:color w:val="538135" w:themeColor="accent6" w:themeShade="BF"/>
+        </w:rPr>
+      </w:pPr>
+    </w:p>
+    <w:p>
+      <w:pPr>
+        <w:pStyle w:val="ListParagraph"/>
+        <w:numPr>
+          <w:ilvl w:val="0"/>
+          <w:numId w:val="1"/>
+        </w:numPr>
+        <w:rPr>
+          <w:b/>
+        </w:rPr>
+      </w:pPr>
+      <w:r>
+        <w:rPr>
+          <w:b/>
+        </w:rPr>
+        <w:t>SN.ITK.DFCT</w:t>
+      </w:r>
+      <w:r>
+        <w:rPr>
+          <w:b/>
+        </w:rPr>
+        <w:tab/>
+        <w:t xml:space="preserve">              Depth of the food deficit (kilocalories per person per day), </w:t>
+      </w:r>
+      <w:r>
+        <w:rPr>
+          <w:b/>
+        </w:rPr>
+        <w:t>- Done</w:t>
+      </w:r>
+    </w:p>
+    <w:p>
+      <w:pPr>
+        <w:pStyle w:val="ListParagraph"/>
+        <w:rPr>
+          <w:b/>
+        </w:rPr>
+      </w:pPr>
+    </w:p>
+    <w:p>
+      <w:pPr>
+        <w:pStyle w:val="ListParagraph"/>
+        <w:numPr>
+          <w:ilvl w:val="0"/>
+          <w:numId w:val="1"/>
+        </w:numPr>
+        <w:rPr>
+          <w:b/>
+        </w:rPr>
+      </w:pPr>
+      <w:r>
+        <w:rPr>
+          <w:b/>
+        </w:rPr>
+        <w:t>ST.INT.DPRT</w:t>
+      </w:r>
+      <w:r>
+        <w:rPr>
+          <w:b/>
+        </w:rPr>
+        <w:tab/>
+      </w:r>
+      <w:r>
+        <w:rPr>
+          <w:b/>
+        </w:rPr>
+        <w:tab/>
+        <w:t xml:space="preserve">International tourism, number of departures, </w:t>
+      </w:r>
+      <w:r>
+        <w:rPr>
+          <w:b/>
+        </w:rPr>
+        <w:t>- Done</w:t>
+      </w:r>
+    </w:p>
+    <w:p/>
+    <w:p>
+      <w:r>
+        <w:t>#https://www.kaggle.com/benhamner/indicators-in-data</w:t>
+      </w:r>
+    </w:p>
+    <w:p>
+      <w:r>
+        <w:rPr>
+          <w:color w:val="FF0000"/>
+        </w:rPr>
+        <w:t>Economy crime- rankings skewed, keep or drop????</w:t>
+      </w:r>
+    </w:p>
+    <w:p>
+      <w:pPr>
+        <w:pStyle w:val="ListParagraph"/>
+        <w:numPr>
+          <w:ilvl w:val="0"/>
+          <w:numId w:val="3"/>
+        </w:numPr>
+        <w:rPr>
+          <w:color w:val="FF0000"/>
+        </w:rPr>
+      </w:pPr>
+      <w:proofErr w:type="gramStart"/>
+      <w:r>
+        <w:rPr>
+          <w:color w:val="FF0000"/>
+        </w:rPr>
+        <w:t>GC.XPN.COMP.ZS</w:t>
+      </w:r>
+      <w:proofErr w:type="gramEnd"/>
+      <w:r>
+        <w:rPr>
+          <w:color w:val="FF0000"/>
+        </w:rPr>
+        <w:tab/>
+        <w:t xml:space="preserve">Compensation of employees (% of expense), </w:t>
+      </w:r>
+    </w:p>
+    <w:p>
+      <w:pPr>
+        <w:pStyle w:val="ListParagraph"/>
+        <w:numPr>
+          <w:ilvl w:val="0"/>
+          <w:numId w:val="3"/>
+        </w:numPr>
+        <w:rPr>
+          <w:color w:val="FF0000"/>
+        </w:rPr>
+      </w:pPr>
+      <w:proofErr w:type="gramStart"/>
+      <w:r>
+        <w:rPr>
+          <w:color w:val="FF0000"/>
+        </w:rPr>
+        <w:t>IC.FRM.CRIM.ZS</w:t>
+      </w:r>
+      <w:proofErr w:type="gramEnd"/>
+      <w:r>
+        <w:rPr>
+          <w:color w:val="FF0000"/>
+        </w:rPr>
+        <w:t xml:space="preserve"> </w:t>
+      </w:r>
+      <w:r>
+        <w:rPr>
+          <w:color w:val="FF0000"/>
+        </w:rPr>
+        <w:tab/>
+        <w:t xml:space="preserve">Losses due to theft, robbery, vandalism, and arson (% sales), </w:t>
+      </w:r>
+    </w:p>
+    <w:p>
+      <w:pPr>
+        <w:pStyle w:val="ListParagraph"/>
+        <w:numPr>
+          <w:ilvl w:val="0"/>
+          <w:numId w:val="3"/>
+        </w:numPr>
+        <w:rPr>
+          <w:color w:val="FF0000"/>
+        </w:rPr>
+      </w:pPr>
+      <w:proofErr w:type="gramStart"/>
+      <w:r>
+        <w:rPr>
+          <w:color w:val="FF0000"/>
+        </w:rPr>
+        <w:t>IC.FRM.FEMM.ZS</w:t>
+      </w:r>
+      <w:proofErr w:type="gramEnd"/>
+      <w:r>
+        <w:rPr>
+          <w:color w:val="FF0000"/>
+        </w:rPr>
+        <w:tab/>
+        <w:t>Firms with female top manager (% of firms),</w:t>
+      </w:r>
+    </w:p>
+    <w:p>
+      <w:pPr>
+        <w:pStyle w:val="ListParagraph"/>
+        <w:numPr>
+          <w:ilvl w:val="0"/>
+          <w:numId w:val="3"/>
+        </w:numPr>
+        <w:rPr>
+          <w:color w:val="FF0000"/>
+        </w:rPr>
+      </w:pPr>
+      <w:r>
+        <w:rPr>
+          <w:color w:val="FF0000"/>
+        </w:rPr>
+        <w:t>EN.ATM.GHGO.</w:t>
+      </w:r>
+      <w:proofErr w:type="gramStart"/>
+      <w:r>
+        <w:rPr>
+          <w:color w:val="FF0000"/>
+        </w:rPr>
+        <w:t>KT.CE</w:t>
+      </w:r>
+      <w:proofErr w:type="gramEnd"/>
+      <w:r>
+        <w:rPr>
+          <w:color w:val="FF0000"/>
+        </w:rPr>
+        <w:tab/>
+        <w:t xml:space="preserve">Other greenhouse gas emissions, HFC, PFC and SF6 (thousand metric tons of CO2 equivalent), </w:t>
+      </w:r>
+    </w:p>
+    <w:p>
+      <w:pPr>
+        <w:pStyle w:val="ListParagraph"/>
+        <w:numPr>
+          <w:ilvl w:val="0"/>
+          <w:numId w:val="3"/>
+        </w:numPr>
+        <w:rPr>
+          <w:color w:val="FF0000"/>
+        </w:rPr>
+      </w:pPr>
+      <w:r>
+        <w:rPr>
+          <w:color w:val="FF0000"/>
+        </w:rPr>
+        <w:t>EN.ATM.METH.</w:t>
+      </w:r>
+      <w:proofErr w:type="gramStart"/>
+      <w:r>
+        <w:rPr>
+          <w:color w:val="FF0000"/>
+        </w:rPr>
+        <w:t>KT.CE</w:t>
+      </w:r>
+      <w:proofErr w:type="gramEnd"/>
+      <w:r>
+        <w:rPr>
+          <w:color w:val="FF0000"/>
+        </w:rPr>
+        <w:tab/>
+        <w:t>Methane emissions (</w:t>
+      </w:r>
+      <w:proofErr w:type="spellStart"/>
+      <w:r>
+        <w:rPr>
+          <w:color w:val="FF0000"/>
+        </w:rPr>
+        <w:t>kt</w:t>
+      </w:r>
+      <w:proofErr w:type="spellEnd"/>
+      <w:r>
+        <w:rPr>
+          <w:color w:val="FF0000"/>
+        </w:rPr>
+        <w:t xml:space="preserve"> of CO2 equivalent), </w:t>
+      </w:r>
+      <w:r>
+        <w:rPr>
+          <w:color w:val="FF0000"/>
+        </w:rPr>
+        <w:t>\</w:t>
+      </w:r>
+    </w:p>
+    <w:p>
+      <w:pPr>
+        <w:pStyle w:val="ListParagraph"/>
+        <w:numPr>
+          <w:ilvl w:val="0"/>
+          <w:numId w:val="3"/>
+        </w:numPr>
+        <w:rPr>
+          <w:color w:val="FF0000"/>
+        </w:rPr>
+      </w:pPr>
+      <w:proofErr w:type="gramStart"/>
+      <w:r>
+        <w:rPr>
+          <w:color w:val="FF0000"/>
+        </w:rPr>
         <w:t>SG.VAW.REAS.ZS</w:t>
       </w:r>
       <w:proofErr w:type="gramEnd"/>
@@ -789,297 +1177,14 @@
     <w:p>
       <w:pPr>
         <w:pStyle w:val="ListParagraph"/>
-      </w:pPr>
-    </w:p>
-    <w:p>
-      <w:pPr>
-        <w:pStyle w:val="ListParagraph"/>
-        <w:rPr>
-          <w:b/>
-          <w:bCs/>
-          <w:sz w:val="28"/>
-          <w:szCs w:val="28"/>
-        </w:rPr>
-      </w:pPr>
-      <w:r>
-        <w:rPr>
-          <w:b/>
-          <w:bCs/>
-          <w:sz w:val="28"/>
-          <w:szCs w:val="28"/>
-        </w:rPr>
-        <w:t>POPULATION</w:t>
-      </w:r>
-    </w:p>
-    <w:p>
-      <w:pPr>
-        <w:pStyle w:val="ListParagraph"/>
-        <w:numPr>
-          <w:ilvl w:val="0"/>
-          <w:numId w:val="1"/>
-        </w:numPr>
-      </w:pPr>
-      <w:r>
-        <w:t>SP.DYN.LE00.IN</w:t>
-      </w:r>
-      <w:r>
-        <w:tab/>
-        <w:t xml:space="preserve">              Life expectancy at birth, total (years), </w:t>
-      </w:r>
-    </w:p>
-    <w:p>
-      <w:pPr>
-        <w:pStyle w:val="ListParagraph"/>
-        <w:numPr>
-          <w:ilvl w:val="0"/>
-          <w:numId w:val="1"/>
-        </w:numPr>
-      </w:pPr>
-      <w:r>
-        <w:t>SI.POV.GINI</w:t>
-      </w:r>
-      <w:r>
-        <w:tab/>
-        <w:t xml:space="preserve">              GINI index (World Bank estimate), </w:t>
-      </w:r>
-    </w:p>
-    <w:p>
-      <w:pPr>
-        <w:pStyle w:val="ListParagraph"/>
-        <w:numPr>
-          <w:ilvl w:val="0"/>
-          <w:numId w:val="1"/>
-        </w:numPr>
-      </w:pPr>
-      <w:r>
-        <w:t>SP.POP.TOTL</w:t>
-      </w:r>
-      <w:r>
-        <w:tab/>
-      </w:r>
-      <w:r>
-        <w:tab/>
-        <w:t xml:space="preserve">Population, total, </w:t>
-      </w:r>
-    </w:p>
-    <w:p>
-      <w:pPr>
-        <w:pStyle w:val="ListParagraph"/>
-        <w:numPr>
-          <w:ilvl w:val="0"/>
-          <w:numId w:val="1"/>
-        </w:numPr>
-      </w:pPr>
-      <w:r>
-        <w:t>EN.POP.DNST</w:t>
-      </w:r>
-      <w:r>
-        <w:tab/>
-        <w:t xml:space="preserve">              Population density (people per sq. km of land area)</w:t>
-      </w:r>
-    </w:p>
-    <w:p>
-      <w:pPr>
-        <w:pStyle w:val="ListParagraph"/>
-        <w:numPr>
-          <w:ilvl w:val="0"/>
-          <w:numId w:val="1"/>
-        </w:numPr>
-      </w:pPr>
-      <w:r>
-        <w:t>SM.POP.TOTL.ZS</w:t>
-      </w:r>
-      <w:r>
-        <w:tab/>
-        <w:t>International migrant stock (% of population),</w:t>
-      </w:r>
-    </w:p>
-    <w:p>
-      <w:pPr>
-        <w:pStyle w:val="ListParagraph"/>
-      </w:pPr>
-    </w:p>
-    <w:p>
-      <w:pPr>
-        <w:pStyle w:val="ListParagraph"/>
-        <w:rPr>
-          <w:b/>
-          <w:bCs/>
-          <w:sz w:val="28"/>
-          <w:szCs w:val="28"/>
-        </w:rPr>
-      </w:pPr>
-      <w:r>
-        <w:rPr>
-          <w:b/>
-          <w:bCs/>
-          <w:sz w:val="28"/>
-          <w:szCs w:val="28"/>
-        </w:rPr>
-        <w:t>EMPLOYMENT</w:t>
-      </w:r>
-    </w:p>
-    <w:p>
-      <w:pPr>
-        <w:pStyle w:val="ListParagraph"/>
-        <w:numPr>
-          <w:ilvl w:val="0"/>
-          <w:numId w:val="1"/>
-        </w:numPr>
-      </w:pPr>
-      <w:r>
-        <w:t>SL.EMP.WORK.ZS</w:t>
-      </w:r>
-      <w:r>
-        <w:tab/>
-        <w:t xml:space="preserve">Wage and salaried workers, total (% of total employed), </w:t>
-      </w:r>
-    </w:p>
-    <w:p>
-      <w:pPr>
-        <w:pStyle w:val="ListParagraph"/>
-      </w:pPr>
-    </w:p>
-    <w:p>
-      <w:pPr>
-        <w:pStyle w:val="ListParagraph"/>
-      </w:pPr>
-      <w:r>
-        <w:rPr>
-          <w:b/>
-          <w:bCs/>
-          <w:sz w:val="28"/>
-          <w:szCs w:val="28"/>
-        </w:rPr>
-        <w:t>CHILDREN</w:t>
-      </w:r>
-    </w:p>
-    <w:p>
-      <w:pPr>
-        <w:pStyle w:val="ListParagraph"/>
-        <w:numPr>
-          <w:ilvl w:val="0"/>
-          <w:numId w:val="1"/>
-        </w:numPr>
-      </w:pPr>
-      <w:r>
-        <w:t xml:space="preserve">SL.FAM.0714.ZS </w:t>
-      </w:r>
-      <w:r>
-        <w:tab/>
-        <w:t xml:space="preserve">Children in employment, unpaid family workers (% of children in employment, ages 7-14), </w:t>
-      </w:r>
-    </w:p>
-    <w:p>
-      <w:pPr>
-        <w:pStyle w:val="ListParagraph"/>
-        <w:numPr>
-          <w:ilvl w:val="0"/>
-          <w:numId w:val="1"/>
-        </w:numPr>
-      </w:pPr>
-      <w:r>
-        <w:t>SL.UEM.NEET.ZS</w:t>
-      </w:r>
-      <w:r>
-        <w:tab/>
-        <w:t xml:space="preserve">Share of youth not in education, employment, or training, total (% of youth population, </w:t>
-      </w:r>
-    </w:p>
-    <w:p>
-      <w:pPr>
-        <w:pStyle w:val="ListParagraph"/>
-        <w:numPr>
-          <w:ilvl w:val="0"/>
-          <w:numId w:val="1"/>
-        </w:numPr>
-        <w:rPr>
-          <w:color w:val="538135" w:themeColor="accent6" w:themeShade="BF"/>
-        </w:rPr>
-      </w:pPr>
-      <w:r>
-        <w:rPr>
-          <w:color w:val="538135" w:themeColor="accent6" w:themeShade="BF"/>
-        </w:rPr>
-        <w:t xml:space="preserve">SP.DYN.IMRT.IN </w:t>
-      </w:r>
-      <w:r>
-        <w:rPr>
-          <w:color w:val="538135" w:themeColor="accent6" w:themeShade="BF"/>
-        </w:rPr>
-        <w:tab/>
-        <w:t xml:space="preserve"> Mortality rate, infant (per 1000 live births)</w:t>
-      </w:r>
-    </w:p>
-    <w:p>
-      <w:pPr>
-        <w:pStyle w:val="ListParagraph"/>
-        <w:rPr>
-          <w:color w:val="538135" w:themeColor="accent6" w:themeShade="BF"/>
-        </w:rPr>
-      </w:pPr>
-    </w:p>
-    <w:p>
-      <w:pPr>
-        <w:pStyle w:val="ListParagraph"/>
-        <w:rPr>
-          <w:color w:val="538135" w:themeColor="accent6" w:themeShade="BF"/>
-        </w:rPr>
-      </w:pPr>
-    </w:p>
-    <w:p>
-      <w:pPr>
-        <w:pStyle w:val="ListParagraph"/>
-        <w:numPr>
-          <w:ilvl w:val="0"/>
-          <w:numId w:val="1"/>
-        </w:numPr>
-      </w:pPr>
-      <w:r>
-        <w:t>SN.ITK.DFCT</w:t>
-      </w:r>
-      <w:r>
-        <w:tab/>
-        <w:t xml:space="preserve">              Depth of the food deficit (kilocalories per person per day), </w:t>
-      </w:r>
-    </w:p>
-    <w:p>
-      <w:pPr>
-        <w:pStyle w:val="ListParagraph"/>
-      </w:pPr>
-    </w:p>
-    <w:p>
-      <w:pPr>
-        <w:pStyle w:val="ListParagraph"/>
-        <w:numPr>
-          <w:ilvl w:val="0"/>
-          <w:numId w:val="1"/>
-        </w:numPr>
-      </w:pPr>
-      <w:r>
-        <w:t>ST.INT.DPRT</w:t>
-      </w:r>
-      <w:r>
-        <w:tab/>
-      </w:r>
-      <w:r>
-        <w:tab/>
-        <w:t xml:space="preserve">International tourism, number of departures, </w:t>
-      </w:r>
-    </w:p>
-    <w:p/>
-    <w:p>
-      <w:r>
-        <w:t>#https://www.kaggle.com/benhamner/indicators-in-data</w:t>
-      </w:r>
-    </w:p>
-    <w:p>
-      <w:r>
-        <w:rPr>
-          <w:color w:val="FF0000"/>
-        </w:rPr>
-        <w:t>Economy crime- rankings skewed, keep or drop????</w:t>
-      </w:r>
+        <w:numPr>
+          <w:ilvl w:val="0"/>
+          <w:numId w:val="3"/>
+        </w:numPr>
+        <w:rPr>
+          <w:color w:val="FF0000"/>
+        </w:rPr>
+      </w:pPr>
     </w:p>
     <w:p/>
     <w:sectPr>
@@ -1095,6 +1200,92 @@
 <file path=word/numbering.xml><?xml version="1.0" encoding="utf-8"?>
 <w:numbering xmlns:wpc="http://schemas.microsoft.com/office/word/2010/wordprocessingCanvas" xmlns:cx="http://schemas.microsoft.com/office/drawing/2014/chartex" xmlns:cx1="http://schemas.microsoft.com/office/drawing/2015/9/8/chartex" xmlns:cx2="http://schemas.microsoft.com/office/drawing/2015/10/21/chartex" xmlns:cx3="http://schemas.microsoft.com/office/drawing/2016/5/9/chartex" xmlns:cx4="http://schemas.microsoft.com/office/drawing/2016/5/10/chartex" xmlns:cx5="http://schemas.microsoft.com/office/drawing/2016/5/11/chartex" xmlns:cx6="http://schemas.microsoft.com/office/drawing/2016/5/12/chartex" xmlns:cx7="http://schemas.microsoft.com/office/drawing/2016/5/13/chartex" xmlns:cx8="http://schemas.microsoft.com/office/drawing/2016/5/14/chartex" xmlns:mc="http://schemas.openxmlformats.org/markup-compatibility/2006" xmlns:aink="http://schemas.microsoft.com/office/drawing/2016/ink" xmlns:am3d="http://schemas.microsoft.com/office/drawing/2017/model3d" xmlns:o="urn:schemas-microsoft-com:office:office" xmlns:r="http://schemas.openxmlformats.org/officeDocument/2006/relationships" xmlns:m="http://schemas.openxmlformats.org/officeDocument/2006/math" xmlns:v="urn:schemas-microsoft-com:vml" xmlns:wp14="http://schemas.microsoft.com/office/word/2010/wordprocessingDrawing" xmlns:wp="http://schemas.openxmlformats.org/drawingml/2006/wordprocessingDrawing" xmlns:w10="urn:schemas-microsoft-com:office:word" xmlns:w="http://schemas.openxmlformats.org/wordprocessingml/2006/main" xmlns:w14="http://schemas.microsoft.com/office/word/2010/wordml" xmlns:w15="http://schemas.microsoft.com/office/word/2012/wordml" xmlns:w16cid="http://schemas.microsoft.com/office/word/2016/wordml/cid" xmlns:w16se="http://schemas.microsoft.com/office/word/2015/wordml/symex" xmlns:wpg="http://schemas.microsoft.com/office/word/2010/wordprocessingGroup" xmlns:wpi="http://schemas.microsoft.com/office/word/2010/wordprocessingInk" xmlns:wne="http://schemas.microsoft.com/office/word/2006/wordml" xmlns:wps="http://schemas.microsoft.com/office/word/2010/wordprocessingShape" mc:Ignorable="w14 w15 w16se w16cid wp14">
   <w:abstractNum w:abstractNumId="0" w15:restartNumberingAfterBreak="0">
+    <w:nsid w:val="28770941"/>
+    <w:multiLevelType w:val="hybridMultilevel"/>
+    <w:tmpl w:val="8988C93A"/>
+    <w:lvl w:ilvl="0" w:tplc="0409000F">
+      <w:start w:val="1"/>
+      <w:numFmt w:val="decimal"/>
+      <w:lvlText w:val="%1."/>
+      <w:lvlJc w:val="left"/>
+      <w:pPr>
+        <w:ind w:left="720" w:hanging="360"/>
+      </w:pPr>
+    </w:lvl>
+    <w:lvl w:ilvl="1" w:tplc="04090019" w:tentative="1">
+      <w:start w:val="1"/>
+      <w:numFmt w:val="lowerLetter"/>
+      <w:lvlText w:val="%2."/>
+      <w:lvlJc w:val="left"/>
+      <w:pPr>
+        <w:ind w:left="1440" w:hanging="360"/>
+      </w:pPr>
+    </w:lvl>
+    <w:lvl w:ilvl="2" w:tplc="0409001B" w:tentative="1">
+      <w:start w:val="1"/>
+      <w:numFmt w:val="lowerRoman"/>
+      <w:lvlText w:val="%3."/>
+      <w:lvlJc w:val="right"/>
+      <w:pPr>
+        <w:ind w:left="2160" w:hanging="180"/>
+      </w:pPr>
+    </w:lvl>
+    <w:lvl w:ilvl="3" w:tplc="0409000F" w:tentative="1">
+      <w:start w:val="1"/>
+      <w:numFmt w:val="decimal"/>
+      <w:lvlText w:val="%4."/>
+      <w:lvlJc w:val="left"/>
+      <w:pPr>
+        <w:ind w:left="2880" w:hanging="360"/>
+      </w:pPr>
+    </w:lvl>
+    <w:lvl w:ilvl="4" w:tplc="04090019" w:tentative="1">
+      <w:start w:val="1"/>
+      <w:numFmt w:val="lowerLetter"/>
+      <w:lvlText w:val="%5."/>
+      <w:lvlJc w:val="left"/>
+      <w:pPr>
+        <w:ind w:left="3600" w:hanging="360"/>
+      </w:pPr>
+    </w:lvl>
+    <w:lvl w:ilvl="5" w:tplc="0409001B" w:tentative="1">
+      <w:start w:val="1"/>
+      <w:numFmt w:val="lowerRoman"/>
+      <w:lvlText w:val="%6."/>
+      <w:lvlJc w:val="right"/>
+      <w:pPr>
+        <w:ind w:left="4320" w:hanging="180"/>
+      </w:pPr>
+    </w:lvl>
+    <w:lvl w:ilvl="6" w:tplc="0409000F" w:tentative="1">
+      <w:start w:val="1"/>
+      <w:numFmt w:val="decimal"/>
+      <w:lvlText w:val="%7."/>
+      <w:lvlJc w:val="left"/>
+      <w:pPr>
+        <w:ind w:left="5040" w:hanging="360"/>
+      </w:pPr>
+    </w:lvl>
+    <w:lvl w:ilvl="7" w:tplc="04090019" w:tentative="1">
+      <w:start w:val="1"/>
+      <w:numFmt w:val="lowerLetter"/>
+      <w:lvlText w:val="%8."/>
+      <w:lvlJc w:val="left"/>
+      <w:pPr>
+        <w:ind w:left="5760" w:hanging="360"/>
+      </w:pPr>
+    </w:lvl>
+    <w:lvl w:ilvl="8" w:tplc="0409001B" w:tentative="1">
+      <w:start w:val="1"/>
+      <w:numFmt w:val="lowerRoman"/>
+      <w:lvlText w:val="%9."/>
+      <w:lvlJc w:val="right"/>
+      <w:pPr>
+        <w:ind w:left="6480" w:hanging="180"/>
+      </w:pPr>
+    </w:lvl>
+  </w:abstractNum>
+  <w:abstractNum w:abstractNumId="1" w15:restartNumberingAfterBreak="0">
     <w:nsid w:val="39A121CE"/>
     <w:multiLevelType w:val="hybridMultilevel"/>
     <w:tmpl w:val="8988C93A"/>
@@ -1180,7 +1371,7 @@
       </w:pPr>
     </w:lvl>
   </w:abstractNum>
-  <w:abstractNum w:abstractNumId="1" w15:restartNumberingAfterBreak="0">
+  <w:abstractNum w:abstractNumId="2" w15:restartNumberingAfterBreak="0">
     <w:nsid w:val="49046FCC"/>
     <w:multiLevelType w:val="hybridMultilevel"/>
     <w:tmpl w:val="8988C93A"/>
@@ -1267,9 +1458,12 @@
     </w:lvl>
   </w:abstractNum>
   <w:num w:numId="1">
+    <w:abstractNumId w:val="2"/>
+  </w:num>
+  <w:num w:numId="2">
     <w:abstractNumId w:val="1"/>
   </w:num>
-  <w:num w:numId="2">
+  <w:num w:numId="3">
     <w:abstractNumId w:val="0"/>
   </w:num>
 </w:numbering>

</xml_diff>

<commit_message>
Child welfare rmd + csv; Update in the word doc
</commit_message>
<xml_diff>
--- a/Included WDI variables in ourWDI.docx
+++ b/Included WDI variables in ourWDI.docx
@@ -637,556 +637,589 @@
       <w:pPr>
         <w:pStyle w:val="ListParagraph"/>
       </w:pPr>
+    </w:p>
+    <w:p>
+      <w:pPr>
+        <w:pStyle w:val="ListParagraph"/>
+      </w:pPr>
+    </w:p>
+    <w:p>
+      <w:pPr>
+        <w:pStyle w:val="ListParagraph"/>
+        <w:rPr>
+          <w:b/>
+          <w:bCs/>
+          <w:sz w:val="28"/>
+          <w:szCs w:val="28"/>
+        </w:rPr>
+      </w:pPr>
+      <w:r>
+        <w:rPr>
+          <w:b/>
+          <w:bCs/>
+          <w:sz w:val="28"/>
+          <w:szCs w:val="28"/>
+        </w:rPr>
+        <w:t>POPULATION</w:t>
+      </w:r>
+    </w:p>
+    <w:p>
+      <w:pPr>
+        <w:pStyle w:val="ListParagraph"/>
+        <w:numPr>
+          <w:ilvl w:val="0"/>
+          <w:numId w:val="1"/>
+        </w:numPr>
+      </w:pPr>
+      <w:r>
+        <w:t>SP.DYN.LE00.IN</w:t>
+      </w:r>
+      <w:r>
+        <w:tab/>
+        <w:t xml:space="preserve">              Life expectancy at birth, total (years), </w:t>
+      </w:r>
+    </w:p>
+    <w:p>
+      <w:pPr>
+        <w:pStyle w:val="ListParagraph"/>
+        <w:numPr>
+          <w:ilvl w:val="0"/>
+          <w:numId w:val="1"/>
+        </w:numPr>
+      </w:pPr>
+      <w:r>
+        <w:t>SI.POV.GINI</w:t>
+      </w:r>
+      <w:r>
+        <w:tab/>
+        <w:t xml:space="preserve">              GINI index (World Bank estimate), </w:t>
+      </w:r>
+    </w:p>
+    <w:p>
+      <w:pPr>
+        <w:pStyle w:val="ListParagraph"/>
+        <w:numPr>
+          <w:ilvl w:val="0"/>
+          <w:numId w:val="1"/>
+        </w:numPr>
+      </w:pPr>
+      <w:r>
+        <w:t>SP.POP.TOTL</w:t>
+      </w:r>
+      <w:r>
+        <w:tab/>
+      </w:r>
+      <w:r>
+        <w:tab/>
+        <w:t xml:space="preserve">Population, total, </w:t>
+      </w:r>
+    </w:p>
+    <w:p>
+      <w:pPr>
+        <w:pStyle w:val="ListParagraph"/>
+        <w:numPr>
+          <w:ilvl w:val="0"/>
+          <w:numId w:val="1"/>
+        </w:numPr>
+      </w:pPr>
+      <w:r>
+        <w:t>EN.POP.DNST</w:t>
+      </w:r>
+      <w:r>
+        <w:tab/>
+        <w:t xml:space="preserve">              Population density (people per sq. km of land area)</w:t>
+      </w:r>
+    </w:p>
+    <w:p>
+      <w:pPr>
+        <w:pStyle w:val="ListParagraph"/>
+        <w:numPr>
+          <w:ilvl w:val="0"/>
+          <w:numId w:val="1"/>
+        </w:numPr>
+      </w:pPr>
+      <w:r>
+        <w:lastRenderedPageBreak/>
+        <w:t>SM.POP.TOTL.ZS</w:t>
+      </w:r>
+      <w:r>
+        <w:tab/>
+        <w:t>International migrant stock (% of population),</w:t>
+      </w:r>
+    </w:p>
+    <w:p>
+      <w:pPr>
+        <w:pStyle w:val="ListParagraph"/>
+      </w:pPr>
+    </w:p>
+    <w:p>
+      <w:pPr>
+        <w:pStyle w:val="ListParagraph"/>
+        <w:rPr>
+          <w:b/>
+          <w:bCs/>
+          <w:sz w:val="28"/>
+          <w:szCs w:val="28"/>
+        </w:rPr>
+      </w:pPr>
+      <w:r>
+        <w:rPr>
+          <w:b/>
+          <w:bCs/>
+          <w:sz w:val="28"/>
+          <w:szCs w:val="28"/>
+        </w:rPr>
+        <w:t>EMPLOYMENT</w:t>
+      </w:r>
+      <w:r>
+        <w:rPr>
+          <w:b/>
+          <w:bCs/>
+          <w:sz w:val="28"/>
+          <w:szCs w:val="28"/>
+        </w:rPr>
+        <w:t xml:space="preserve"> - Done</w:t>
+      </w:r>
+    </w:p>
+    <w:p>
+      <w:pPr>
+        <w:pStyle w:val="ListParagraph"/>
+        <w:numPr>
+          <w:ilvl w:val="0"/>
+          <w:numId w:val="1"/>
+        </w:numPr>
+      </w:pPr>
+      <w:proofErr w:type="gramStart"/>
+      <w:r>
+        <w:t>SL.EMP.WORK.ZS</w:t>
+      </w:r>
+      <w:proofErr w:type="gramEnd"/>
+      <w:r>
+        <w:tab/>
+        <w:t xml:space="preserve">Wage and salaried workers, total (% of total employed), </w:t>
+      </w:r>
+    </w:p>
+    <w:p>
+      <w:pPr>
+        <w:pStyle w:val="ListParagraph"/>
+      </w:pPr>
+    </w:p>
+    <w:p>
+      <w:pPr>
+        <w:pStyle w:val="ListParagraph"/>
+      </w:pPr>
+      <w:r>
+        <w:rPr>
+          <w:b/>
+          <w:bCs/>
+          <w:sz w:val="28"/>
+          <w:szCs w:val="28"/>
+        </w:rPr>
+        <w:t>CHILDREN</w:t>
+      </w:r>
+      <w:r>
+        <w:rPr>
+          <w:b/>
+          <w:bCs/>
+          <w:sz w:val="28"/>
+          <w:szCs w:val="28"/>
+        </w:rPr>
+        <w:t xml:space="preserve"> - Done</w:t>
+      </w:r>
+      <w:r>
+        <w:t xml:space="preserve"> </w:t>
+      </w:r>
+    </w:p>
+    <w:p>
+      <w:pPr>
+        <w:pStyle w:val="ListParagraph"/>
+        <w:numPr>
+          <w:ilvl w:val="0"/>
+          <w:numId w:val="1"/>
+        </w:numPr>
+      </w:pPr>
+      <w:r>
+        <w:t>SL.UEM.NEET.ZS</w:t>
+      </w:r>
+      <w:r>
+        <w:tab/>
+        <w:t xml:space="preserve">Share of youth not in education, employment, or training, total (% of youth population, </w:t>
+      </w:r>
+    </w:p>
+    <w:p>
+      <w:pPr>
+        <w:pStyle w:val="ListParagraph"/>
+        <w:numPr>
+          <w:ilvl w:val="0"/>
+          <w:numId w:val="1"/>
+        </w:numPr>
+      </w:pPr>
+      <w:r>
+        <w:t xml:space="preserve">SP.DYN.IMRT.IN </w:t>
+      </w:r>
+      <w:r>
+        <w:tab/>
+        <w:t xml:space="preserve"> Mortality rate, infant (per 1000 live births)</w:t>
+      </w:r>
+    </w:p>
+    <w:p>
+      <w:pPr>
+        <w:pStyle w:val="ListParagraph"/>
+        <w:rPr>
+          <w:color w:val="538135" w:themeColor="accent6" w:themeShade="BF"/>
+        </w:rPr>
+      </w:pPr>
+    </w:p>
+    <w:p>
+      <w:pPr>
+        <w:pStyle w:val="ListParagraph"/>
+        <w:rPr>
+          <w:color w:val="538135" w:themeColor="accent6" w:themeShade="BF"/>
+        </w:rPr>
+      </w:pPr>
+    </w:p>
+    <w:p>
+      <w:pPr>
+        <w:pStyle w:val="ListParagraph"/>
+        <w:numPr>
+          <w:ilvl w:val="0"/>
+          <w:numId w:val="1"/>
+        </w:numPr>
+        <w:rPr>
+          <w:b/>
+        </w:rPr>
+      </w:pPr>
+      <w:r>
+        <w:rPr>
+          <w:b/>
+        </w:rPr>
+        <w:t>SN.ITK.DFCT</w:t>
+      </w:r>
+      <w:r>
+        <w:rPr>
+          <w:b/>
+        </w:rPr>
+        <w:tab/>
+        <w:t xml:space="preserve">              Depth of the food deficit (kilocalories per person per day), </w:t>
+      </w:r>
+      <w:r>
+        <w:rPr>
+          <w:b/>
+        </w:rPr>
+        <w:t>- Done</w:t>
+      </w:r>
+    </w:p>
+    <w:p>
+      <w:pPr>
+        <w:pStyle w:val="ListParagraph"/>
+        <w:rPr>
+          <w:b/>
+        </w:rPr>
+      </w:pPr>
+    </w:p>
+    <w:p>
+      <w:pPr>
+        <w:pStyle w:val="ListParagraph"/>
+        <w:numPr>
+          <w:ilvl w:val="0"/>
+          <w:numId w:val="1"/>
+        </w:numPr>
+        <w:rPr>
+          <w:b/>
+        </w:rPr>
+      </w:pPr>
+      <w:r>
+        <w:rPr>
+          <w:b/>
+        </w:rPr>
+        <w:t>ST.INT.DPRT</w:t>
+      </w:r>
+      <w:r>
+        <w:rPr>
+          <w:b/>
+        </w:rPr>
+        <w:tab/>
+      </w:r>
+      <w:r>
+        <w:rPr>
+          <w:b/>
+        </w:rPr>
+        <w:tab/>
+        <w:t xml:space="preserve">International tourism, number of departures, </w:t>
+      </w:r>
+      <w:r>
+        <w:rPr>
+          <w:b/>
+        </w:rPr>
+        <w:t>- Done</w:t>
+      </w:r>
+    </w:p>
+    <w:p/>
+    <w:p>
+      <w:r>
+        <w:t>#https://www.kaggle.com/benhamner/indicators-in-data</w:t>
+      </w:r>
+    </w:p>
+    <w:p>
+      <w:r>
+        <w:rPr>
+          <w:color w:val="FF0000"/>
+        </w:rPr>
+        <w:t>Economy crime- rankings skewed, keep or drop????</w:t>
+      </w:r>
+    </w:p>
+    <w:p>
+      <w:pPr>
+        <w:pStyle w:val="ListParagraph"/>
+        <w:numPr>
+          <w:ilvl w:val="0"/>
+          <w:numId w:val="3"/>
+        </w:numPr>
+        <w:rPr>
+          <w:color w:val="FF0000"/>
+        </w:rPr>
+      </w:pPr>
+      <w:proofErr w:type="gramStart"/>
+      <w:r>
+        <w:rPr>
+          <w:color w:val="FF0000"/>
+        </w:rPr>
+        <w:t>GC.XPN.COMP.ZS</w:t>
+      </w:r>
+      <w:proofErr w:type="gramEnd"/>
+      <w:r>
+        <w:rPr>
+          <w:color w:val="FF0000"/>
+        </w:rPr>
+        <w:tab/>
+        <w:t xml:space="preserve">Compensation of employees (% of expense), </w:t>
+      </w:r>
+    </w:p>
+    <w:p>
+      <w:pPr>
+        <w:pStyle w:val="ListParagraph"/>
+        <w:numPr>
+          <w:ilvl w:val="0"/>
+          <w:numId w:val="3"/>
+        </w:numPr>
+        <w:rPr>
+          <w:color w:val="FF0000"/>
+        </w:rPr>
+      </w:pPr>
+      <w:proofErr w:type="gramStart"/>
+      <w:r>
+        <w:rPr>
+          <w:color w:val="FF0000"/>
+        </w:rPr>
+        <w:t>IC.FRM.CRIM.ZS</w:t>
+      </w:r>
+      <w:proofErr w:type="gramEnd"/>
+      <w:r>
+        <w:rPr>
+          <w:color w:val="FF0000"/>
+        </w:rPr>
+        <w:t xml:space="preserve"> </w:t>
+      </w:r>
+      <w:r>
+        <w:rPr>
+          <w:color w:val="FF0000"/>
+        </w:rPr>
+        <w:tab/>
+        <w:t xml:space="preserve">Losses due to theft, robbery, vandalism, and arson (% sales), </w:t>
+      </w:r>
+    </w:p>
+    <w:p>
+      <w:pPr>
+        <w:pStyle w:val="ListParagraph"/>
+        <w:numPr>
+          <w:ilvl w:val="0"/>
+          <w:numId w:val="3"/>
+        </w:numPr>
+        <w:rPr>
+          <w:color w:val="FF0000"/>
+        </w:rPr>
+      </w:pPr>
+      <w:proofErr w:type="gramStart"/>
+      <w:r>
+        <w:rPr>
+          <w:color w:val="FF0000"/>
+        </w:rPr>
+        <w:t>IC.FRM.FEMM.ZS</w:t>
+      </w:r>
+      <w:proofErr w:type="gramEnd"/>
+      <w:r>
+        <w:rPr>
+          <w:color w:val="FF0000"/>
+        </w:rPr>
+        <w:tab/>
+        <w:t>Firms with female top manager (% of firms),</w:t>
+      </w:r>
+    </w:p>
+    <w:p>
+      <w:pPr>
+        <w:pStyle w:val="ListParagraph"/>
+        <w:numPr>
+          <w:ilvl w:val="0"/>
+          <w:numId w:val="3"/>
+        </w:numPr>
+        <w:rPr>
+          <w:color w:val="FF0000"/>
+        </w:rPr>
+      </w:pPr>
+      <w:r>
+        <w:rPr>
+          <w:color w:val="FF0000"/>
+        </w:rPr>
+        <w:t>EN.ATM.GHGO.</w:t>
+      </w:r>
+      <w:proofErr w:type="gramStart"/>
+      <w:r>
+        <w:rPr>
+          <w:color w:val="FF0000"/>
+        </w:rPr>
+        <w:t>KT.CE</w:t>
+      </w:r>
+      <w:proofErr w:type="gramEnd"/>
+      <w:r>
+        <w:rPr>
+          <w:color w:val="FF0000"/>
+        </w:rPr>
+        <w:tab/>
+        <w:t xml:space="preserve">Other greenhouse gas emissions, HFC, PFC and SF6 (thousand metric tons of CO2 equivalent), </w:t>
+      </w:r>
+    </w:p>
+    <w:p>
+      <w:pPr>
+        <w:pStyle w:val="ListParagraph"/>
+        <w:numPr>
+          <w:ilvl w:val="0"/>
+          <w:numId w:val="3"/>
+        </w:numPr>
+        <w:rPr>
+          <w:color w:val="FF0000"/>
+        </w:rPr>
+      </w:pPr>
+      <w:r>
+        <w:rPr>
+          <w:color w:val="FF0000"/>
+        </w:rPr>
+        <w:t>EN.ATM.METH.</w:t>
+      </w:r>
+      <w:proofErr w:type="gramStart"/>
+      <w:r>
+        <w:rPr>
+          <w:color w:val="FF0000"/>
+        </w:rPr>
+        <w:t>KT.CE</w:t>
+      </w:r>
+      <w:proofErr w:type="gramEnd"/>
+      <w:r>
+        <w:rPr>
+          <w:color w:val="FF0000"/>
+        </w:rPr>
+        <w:tab/>
+        <w:t>Methane emissions (</w:t>
+      </w:r>
+      <w:proofErr w:type="spellStart"/>
+      <w:r>
+        <w:rPr>
+          <w:color w:val="FF0000"/>
+        </w:rPr>
+        <w:t>kt</w:t>
+      </w:r>
+      <w:proofErr w:type="spellEnd"/>
+      <w:r>
+        <w:rPr>
+          <w:color w:val="FF0000"/>
+        </w:rPr>
+        <w:t xml:space="preserve"> of CO2 equivalent), </w:t>
+      </w:r>
+      <w:r>
+        <w:rPr>
+          <w:color w:val="FF0000"/>
+        </w:rPr>
+        <w:t>\</w:t>
+      </w:r>
+    </w:p>
+    <w:p>
+      <w:pPr>
+        <w:pStyle w:val="ListParagraph"/>
+        <w:numPr>
+          <w:ilvl w:val="0"/>
+          <w:numId w:val="3"/>
+        </w:numPr>
+        <w:rPr>
+          <w:color w:val="FF0000"/>
+        </w:rPr>
+      </w:pPr>
+      <w:proofErr w:type="gramStart"/>
+      <w:r>
+        <w:rPr>
+          <w:color w:val="FF0000"/>
+        </w:rPr>
+        <w:t>SG.VAW.REAS.ZS</w:t>
+      </w:r>
+      <w:proofErr w:type="gramEnd"/>
+      <w:r>
+        <w:rPr>
+          <w:color w:val="FF0000"/>
+        </w:rPr>
+        <w:tab/>
+        <w:t>Women who believe a husband is justified in beating his wife (any of five reasons) (%)</w:t>
+      </w:r>
+    </w:p>
+    <w:p>
+      <w:pPr>
+        <w:pStyle w:val="ListParagraph"/>
+      </w:pPr>
+    </w:p>
+    <w:p>
+      <w:pPr>
+        <w:pStyle w:val="ListParagraph"/>
+        <w:numPr>
+          <w:ilvl w:val="0"/>
+          <w:numId w:val="3"/>
+        </w:numPr>
+        <w:rPr>
+          <w:color w:val="FF0000"/>
+        </w:rPr>
+      </w:pPr>
+      <w:proofErr w:type="gramStart"/>
+      <w:r>
+        <w:rPr>
+          <w:color w:val="FF0000"/>
+        </w:rPr>
+        <w:t>SL.FAM.0714.ZS</w:t>
+      </w:r>
+      <w:proofErr w:type="gramEnd"/>
+      <w:r>
+        <w:rPr>
+          <w:color w:val="FF0000"/>
+        </w:rPr>
+        <w:t xml:space="preserve"> </w:t>
+      </w:r>
+      <w:r>
+        <w:rPr>
+          <w:color w:val="FF0000"/>
+        </w:rPr>
+        <w:tab/>
+        <w:t>Children in employment, unpaid family workers (% of children in employment, ages 7-14),</w:t>
+      </w:r>
+    </w:p>
+    <w:p>
+      <w:pPr>
+        <w:pStyle w:val="ListParagraph"/>
+        <w:numPr>
+          <w:ilvl w:val="0"/>
+          <w:numId w:val="3"/>
+        </w:numPr>
+        <w:rPr>
+          <w:color w:val="FF0000"/>
+        </w:rPr>
+      </w:pPr>
       <w:bookmarkStart w:id="0" w:name="_GoBack"/>
       <w:bookmarkEnd w:id="0"/>
     </w:p>
-    <w:p>
-      <w:pPr>
-        <w:pStyle w:val="ListParagraph"/>
-      </w:pPr>
-    </w:p>
-    <w:p>
-      <w:pPr>
-        <w:pStyle w:val="ListParagraph"/>
-        <w:rPr>
-          <w:b/>
-          <w:bCs/>
-          <w:sz w:val="28"/>
-          <w:szCs w:val="28"/>
-        </w:rPr>
-      </w:pPr>
-      <w:r>
-        <w:rPr>
-          <w:b/>
-          <w:bCs/>
-          <w:sz w:val="28"/>
-          <w:szCs w:val="28"/>
-        </w:rPr>
-        <w:t>POPULATION</w:t>
-      </w:r>
-    </w:p>
-    <w:p>
-      <w:pPr>
-        <w:pStyle w:val="ListParagraph"/>
-        <w:numPr>
-          <w:ilvl w:val="0"/>
-          <w:numId w:val="1"/>
-        </w:numPr>
-      </w:pPr>
-      <w:r>
-        <w:t>SP.DYN.LE00.IN</w:t>
-      </w:r>
-      <w:r>
-        <w:tab/>
-        <w:t xml:space="preserve">              Life expectancy at birth, total (years), </w:t>
-      </w:r>
-    </w:p>
-    <w:p>
-      <w:pPr>
-        <w:pStyle w:val="ListParagraph"/>
-        <w:numPr>
-          <w:ilvl w:val="0"/>
-          <w:numId w:val="1"/>
-        </w:numPr>
-      </w:pPr>
-      <w:r>
-        <w:t>SI.POV.GINI</w:t>
-      </w:r>
-      <w:r>
-        <w:tab/>
-        <w:t xml:space="preserve">              GINI index (World Bank estimate), </w:t>
-      </w:r>
-    </w:p>
-    <w:p>
-      <w:pPr>
-        <w:pStyle w:val="ListParagraph"/>
-        <w:numPr>
-          <w:ilvl w:val="0"/>
-          <w:numId w:val="1"/>
-        </w:numPr>
-      </w:pPr>
-      <w:r>
-        <w:t>SP.POP.TOTL</w:t>
-      </w:r>
-      <w:r>
-        <w:tab/>
-      </w:r>
-      <w:r>
-        <w:tab/>
-        <w:t xml:space="preserve">Population, total, </w:t>
-      </w:r>
-    </w:p>
-    <w:p>
-      <w:pPr>
-        <w:pStyle w:val="ListParagraph"/>
-        <w:numPr>
-          <w:ilvl w:val="0"/>
-          <w:numId w:val="1"/>
-        </w:numPr>
-      </w:pPr>
-      <w:r>
-        <w:t>EN.POP.DNST</w:t>
-      </w:r>
-      <w:r>
-        <w:tab/>
-        <w:t xml:space="preserve">              Population density (people per sq. km of land area)</w:t>
-      </w:r>
-    </w:p>
-    <w:p>
-      <w:pPr>
-        <w:pStyle w:val="ListParagraph"/>
-        <w:numPr>
-          <w:ilvl w:val="0"/>
-          <w:numId w:val="1"/>
-        </w:numPr>
-      </w:pPr>
-      <w:r>
-        <w:lastRenderedPageBreak/>
-        <w:t>SM.POP.TOTL.ZS</w:t>
-      </w:r>
-      <w:r>
-        <w:tab/>
-        <w:t>International migrant stock (% of population),</w:t>
-      </w:r>
-    </w:p>
-    <w:p>
-      <w:pPr>
-        <w:pStyle w:val="ListParagraph"/>
-      </w:pPr>
-    </w:p>
-    <w:p>
-      <w:pPr>
-        <w:pStyle w:val="ListParagraph"/>
-        <w:rPr>
-          <w:b/>
-          <w:bCs/>
-          <w:sz w:val="28"/>
-          <w:szCs w:val="28"/>
-        </w:rPr>
-      </w:pPr>
-      <w:r>
-        <w:rPr>
-          <w:b/>
-          <w:bCs/>
-          <w:sz w:val="28"/>
-          <w:szCs w:val="28"/>
-        </w:rPr>
-        <w:t>EMPLOYMENT</w:t>
-      </w:r>
-      <w:r>
-        <w:rPr>
-          <w:b/>
-          <w:bCs/>
-          <w:sz w:val="28"/>
-          <w:szCs w:val="28"/>
-        </w:rPr>
-        <w:t xml:space="preserve"> - Done</w:t>
-      </w:r>
-    </w:p>
-    <w:p>
-      <w:pPr>
-        <w:pStyle w:val="ListParagraph"/>
-        <w:numPr>
-          <w:ilvl w:val="0"/>
-          <w:numId w:val="1"/>
-        </w:numPr>
-      </w:pPr>
-      <w:proofErr w:type="gramStart"/>
-      <w:r>
-        <w:t>SL.EMP.WORK.ZS</w:t>
-      </w:r>
-      <w:proofErr w:type="gramEnd"/>
-      <w:r>
-        <w:tab/>
-        <w:t xml:space="preserve">Wage and salaried workers, total (% of total employed), </w:t>
-      </w:r>
-    </w:p>
-    <w:p>
-      <w:pPr>
-        <w:pStyle w:val="ListParagraph"/>
-      </w:pPr>
-    </w:p>
-    <w:p>
-      <w:pPr>
-        <w:pStyle w:val="ListParagraph"/>
-      </w:pPr>
-      <w:r>
-        <w:rPr>
-          <w:b/>
-          <w:bCs/>
-          <w:sz w:val="28"/>
-          <w:szCs w:val="28"/>
-        </w:rPr>
-        <w:t>CHILDREN</w:t>
-      </w:r>
-    </w:p>
-    <w:p>
-      <w:pPr>
-        <w:pStyle w:val="ListParagraph"/>
-        <w:numPr>
-          <w:ilvl w:val="0"/>
-          <w:numId w:val="1"/>
-        </w:numPr>
-      </w:pPr>
-      <w:r>
-        <w:t xml:space="preserve">SL.FAM.0714.ZS </w:t>
-      </w:r>
-      <w:r>
-        <w:tab/>
-        <w:t xml:space="preserve">Children in employment, unpaid family workers (% of children in employment, ages 7-14), </w:t>
-      </w:r>
-    </w:p>
-    <w:p>
-      <w:pPr>
-        <w:pStyle w:val="ListParagraph"/>
-        <w:numPr>
-          <w:ilvl w:val="0"/>
-          <w:numId w:val="1"/>
-        </w:numPr>
-      </w:pPr>
-      <w:r>
-        <w:t>SL.UEM.NEET.ZS</w:t>
-      </w:r>
-      <w:r>
-        <w:tab/>
-        <w:t xml:space="preserve">Share of youth not in education, employment, or training, total (% of youth population, </w:t>
-      </w:r>
-    </w:p>
-    <w:p>
-      <w:pPr>
-        <w:pStyle w:val="ListParagraph"/>
-        <w:numPr>
-          <w:ilvl w:val="0"/>
-          <w:numId w:val="1"/>
-        </w:numPr>
-      </w:pPr>
-      <w:r>
-        <w:t xml:space="preserve">SP.DYN.IMRT.IN </w:t>
-      </w:r>
-      <w:r>
-        <w:tab/>
-        <w:t xml:space="preserve"> Mortality rate, infant (per 1000 live births)</w:t>
-      </w:r>
-    </w:p>
-    <w:p>
-      <w:pPr>
-        <w:pStyle w:val="ListParagraph"/>
-        <w:rPr>
-          <w:color w:val="538135" w:themeColor="accent6" w:themeShade="BF"/>
-        </w:rPr>
-      </w:pPr>
-    </w:p>
-    <w:p>
-      <w:pPr>
-        <w:pStyle w:val="ListParagraph"/>
-        <w:rPr>
-          <w:color w:val="538135" w:themeColor="accent6" w:themeShade="BF"/>
-        </w:rPr>
-      </w:pPr>
-    </w:p>
-    <w:p>
-      <w:pPr>
-        <w:pStyle w:val="ListParagraph"/>
-        <w:numPr>
-          <w:ilvl w:val="0"/>
-          <w:numId w:val="1"/>
-        </w:numPr>
-        <w:rPr>
-          <w:b/>
-        </w:rPr>
-      </w:pPr>
-      <w:r>
-        <w:rPr>
-          <w:b/>
-        </w:rPr>
-        <w:t>SN.ITK.DFCT</w:t>
-      </w:r>
-      <w:r>
-        <w:rPr>
-          <w:b/>
-        </w:rPr>
-        <w:tab/>
-        <w:t xml:space="preserve">              Depth of the food deficit (kilocalories per person per day), </w:t>
-      </w:r>
-      <w:r>
-        <w:rPr>
-          <w:b/>
-        </w:rPr>
-        <w:t>- Done</w:t>
-      </w:r>
-    </w:p>
-    <w:p>
-      <w:pPr>
-        <w:pStyle w:val="ListParagraph"/>
-        <w:rPr>
-          <w:b/>
-        </w:rPr>
-      </w:pPr>
-    </w:p>
-    <w:p>
-      <w:pPr>
-        <w:pStyle w:val="ListParagraph"/>
-        <w:numPr>
-          <w:ilvl w:val="0"/>
-          <w:numId w:val="1"/>
-        </w:numPr>
-        <w:rPr>
-          <w:b/>
-        </w:rPr>
-      </w:pPr>
-      <w:r>
-        <w:rPr>
-          <w:b/>
-        </w:rPr>
-        <w:t>ST.INT.DPRT</w:t>
-      </w:r>
-      <w:r>
-        <w:rPr>
-          <w:b/>
-        </w:rPr>
-        <w:tab/>
-      </w:r>
-      <w:r>
-        <w:rPr>
-          <w:b/>
-        </w:rPr>
-        <w:tab/>
-        <w:t xml:space="preserve">International tourism, number of departures, </w:t>
-      </w:r>
-      <w:r>
-        <w:rPr>
-          <w:b/>
-        </w:rPr>
-        <w:t>- Done</w:t>
-      </w:r>
-    </w:p>
-    <w:p/>
-    <w:p>
-      <w:r>
-        <w:t>#https://www.kaggle.com/benhamner/indicators-in-data</w:t>
-      </w:r>
-    </w:p>
-    <w:p>
-      <w:r>
-        <w:rPr>
-          <w:color w:val="FF0000"/>
-        </w:rPr>
-        <w:t>Economy crime- rankings skewed, keep or drop????</w:t>
-      </w:r>
-    </w:p>
-    <w:p>
-      <w:pPr>
-        <w:pStyle w:val="ListParagraph"/>
-        <w:numPr>
-          <w:ilvl w:val="0"/>
-          <w:numId w:val="3"/>
-        </w:numPr>
-        <w:rPr>
-          <w:color w:val="FF0000"/>
-        </w:rPr>
-      </w:pPr>
-      <w:proofErr w:type="gramStart"/>
-      <w:r>
-        <w:rPr>
-          <w:color w:val="FF0000"/>
-        </w:rPr>
-        <w:t>GC.XPN.COMP.ZS</w:t>
-      </w:r>
-      <w:proofErr w:type="gramEnd"/>
-      <w:r>
-        <w:rPr>
-          <w:color w:val="FF0000"/>
-        </w:rPr>
-        <w:tab/>
-        <w:t xml:space="preserve">Compensation of employees (% of expense), </w:t>
-      </w:r>
-    </w:p>
-    <w:p>
-      <w:pPr>
-        <w:pStyle w:val="ListParagraph"/>
-        <w:numPr>
-          <w:ilvl w:val="0"/>
-          <w:numId w:val="3"/>
-        </w:numPr>
-        <w:rPr>
-          <w:color w:val="FF0000"/>
-        </w:rPr>
-      </w:pPr>
-      <w:proofErr w:type="gramStart"/>
-      <w:r>
-        <w:rPr>
-          <w:color w:val="FF0000"/>
-        </w:rPr>
-        <w:t>IC.FRM.CRIM.ZS</w:t>
-      </w:r>
-      <w:proofErr w:type="gramEnd"/>
-      <w:r>
-        <w:rPr>
-          <w:color w:val="FF0000"/>
-        </w:rPr>
-        <w:t xml:space="preserve"> </w:t>
-      </w:r>
-      <w:r>
-        <w:rPr>
-          <w:color w:val="FF0000"/>
-        </w:rPr>
-        <w:tab/>
-        <w:t xml:space="preserve">Losses due to theft, robbery, vandalism, and arson (% sales), </w:t>
-      </w:r>
-    </w:p>
-    <w:p>
-      <w:pPr>
-        <w:pStyle w:val="ListParagraph"/>
-        <w:numPr>
-          <w:ilvl w:val="0"/>
-          <w:numId w:val="3"/>
-        </w:numPr>
-        <w:rPr>
-          <w:color w:val="FF0000"/>
-        </w:rPr>
-      </w:pPr>
-      <w:proofErr w:type="gramStart"/>
-      <w:r>
-        <w:rPr>
-          <w:color w:val="FF0000"/>
-        </w:rPr>
-        <w:t>IC.FRM.FEMM.ZS</w:t>
-      </w:r>
-      <w:proofErr w:type="gramEnd"/>
-      <w:r>
-        <w:rPr>
-          <w:color w:val="FF0000"/>
-        </w:rPr>
-        <w:tab/>
-        <w:t>Firms with female top manager (% of firms),</w:t>
-      </w:r>
-    </w:p>
-    <w:p>
-      <w:pPr>
-        <w:pStyle w:val="ListParagraph"/>
-        <w:numPr>
-          <w:ilvl w:val="0"/>
-          <w:numId w:val="3"/>
-        </w:numPr>
-        <w:rPr>
-          <w:color w:val="FF0000"/>
-        </w:rPr>
-      </w:pPr>
-      <w:r>
-        <w:rPr>
-          <w:color w:val="FF0000"/>
-        </w:rPr>
-        <w:t>EN.ATM.GHGO.</w:t>
-      </w:r>
-      <w:proofErr w:type="gramStart"/>
-      <w:r>
-        <w:rPr>
-          <w:color w:val="FF0000"/>
-        </w:rPr>
-        <w:t>KT.CE</w:t>
-      </w:r>
-      <w:proofErr w:type="gramEnd"/>
-      <w:r>
-        <w:rPr>
-          <w:color w:val="FF0000"/>
-        </w:rPr>
-        <w:tab/>
-        <w:t xml:space="preserve">Other greenhouse gas emissions, HFC, PFC and SF6 (thousand metric tons of CO2 equivalent), </w:t>
-      </w:r>
-    </w:p>
-    <w:p>
-      <w:pPr>
-        <w:pStyle w:val="ListParagraph"/>
-        <w:numPr>
-          <w:ilvl w:val="0"/>
-          <w:numId w:val="3"/>
-        </w:numPr>
-        <w:rPr>
-          <w:color w:val="FF0000"/>
-        </w:rPr>
-      </w:pPr>
-      <w:r>
-        <w:rPr>
-          <w:color w:val="FF0000"/>
-        </w:rPr>
-        <w:t>EN.ATM.METH.</w:t>
-      </w:r>
-      <w:proofErr w:type="gramStart"/>
-      <w:r>
-        <w:rPr>
-          <w:color w:val="FF0000"/>
-        </w:rPr>
-        <w:t>KT.CE</w:t>
-      </w:r>
-      <w:proofErr w:type="gramEnd"/>
-      <w:r>
-        <w:rPr>
-          <w:color w:val="FF0000"/>
-        </w:rPr>
-        <w:tab/>
-        <w:t>Methane emissions (</w:t>
-      </w:r>
-      <w:proofErr w:type="spellStart"/>
-      <w:r>
-        <w:rPr>
-          <w:color w:val="FF0000"/>
-        </w:rPr>
-        <w:t>kt</w:t>
-      </w:r>
-      <w:proofErr w:type="spellEnd"/>
-      <w:r>
-        <w:rPr>
-          <w:color w:val="FF0000"/>
-        </w:rPr>
-        <w:t xml:space="preserve"> of CO2 equivalent), </w:t>
-      </w:r>
-      <w:r>
-        <w:rPr>
-          <w:color w:val="FF0000"/>
-        </w:rPr>
-        <w:t>\</w:t>
-      </w:r>
-    </w:p>
-    <w:p>
-      <w:pPr>
-        <w:pStyle w:val="ListParagraph"/>
-        <w:numPr>
-          <w:ilvl w:val="0"/>
-          <w:numId w:val="3"/>
-        </w:numPr>
-        <w:rPr>
-          <w:color w:val="FF0000"/>
-        </w:rPr>
-      </w:pPr>
-      <w:proofErr w:type="gramStart"/>
-      <w:r>
-        <w:rPr>
-          <w:color w:val="FF0000"/>
-        </w:rPr>
-        <w:t>SG.VAW.REAS.ZS</w:t>
-      </w:r>
-      <w:proofErr w:type="gramEnd"/>
-      <w:r>
-        <w:rPr>
-          <w:color w:val="FF0000"/>
-        </w:rPr>
-        <w:tab/>
-        <w:t>Women who believe a husband is justified in beating his wife (any of five reasons) (%)</w:t>
-      </w:r>
-    </w:p>
-    <w:p>
-      <w:pPr>
-        <w:pStyle w:val="ListParagraph"/>
-        <w:numPr>
-          <w:ilvl w:val="0"/>
-          <w:numId w:val="3"/>
-        </w:numPr>
-        <w:rPr>
-          <w:color w:val="FF0000"/>
-        </w:rPr>
-      </w:pPr>
-    </w:p>
-    <w:p/>
     <w:sectPr>
       <w:pgSz w:w="11906" w:h="16838"/>
       <w:pgMar w:top="1440" w:right="1440" w:bottom="1440" w:left="1440" w:header="708" w:footer="708" w:gutter="0"/>

</xml_diff>

<commit_message>
Modified files.Separate files for Education and Gender
</commit_message>
<xml_diff>
--- a/Included WDI variables in ourWDI.docx
+++ b/Included WDI variables in ourWDI.docx
@@ -1,6 +1,6 @@
 
 <file path=word/document.xml><?xml version="1.0" encoding="utf-8"?>
-<w:document xmlns:wpc="http://schemas.microsoft.com/office/word/2010/wordprocessingCanvas" xmlns:cx="http://schemas.microsoft.com/office/drawing/2014/chartex" xmlns:cx1="http://schemas.microsoft.com/office/drawing/2015/9/8/chartex" xmlns:cx2="http://schemas.microsoft.com/office/drawing/2015/10/21/chartex" xmlns:cx3="http://schemas.microsoft.com/office/drawing/2016/5/9/chartex" xmlns:cx4="http://schemas.microsoft.com/office/drawing/2016/5/10/chartex" xmlns:cx5="http://schemas.microsoft.com/office/drawing/2016/5/11/chartex" xmlns:cx6="http://schemas.microsoft.com/office/drawing/2016/5/12/chartex" xmlns:cx7="http://schemas.microsoft.com/office/drawing/2016/5/13/chartex" xmlns:cx8="http://schemas.microsoft.com/office/drawing/2016/5/14/chartex" xmlns:mc="http://schemas.openxmlformats.org/markup-compatibility/2006" xmlns:aink="http://schemas.microsoft.com/office/drawing/2016/ink" xmlns:am3d="http://schemas.microsoft.com/office/drawing/2017/model3d" xmlns:o="urn:schemas-microsoft-com:office:office" xmlns:r="http://schemas.openxmlformats.org/officeDocument/2006/relationships" xmlns:m="http://schemas.openxmlformats.org/officeDocument/2006/math" xmlns:v="urn:schemas-microsoft-com:vml" xmlns:wp14="http://schemas.microsoft.com/office/word/2010/wordprocessingDrawing" xmlns:wp="http://schemas.openxmlformats.org/drawingml/2006/wordprocessingDrawing" xmlns:w10="urn:schemas-microsoft-com:office:word" xmlns:w="http://schemas.openxmlformats.org/wordprocessingml/2006/main" xmlns:w14="http://schemas.microsoft.com/office/word/2010/wordml" xmlns:w15="http://schemas.microsoft.com/office/word/2012/wordml" xmlns:w16cid="http://schemas.microsoft.com/office/word/2016/wordml/cid" xmlns:w16se="http://schemas.microsoft.com/office/word/2015/wordml/symex" xmlns:wpg="http://schemas.microsoft.com/office/word/2010/wordprocessingGroup" xmlns:wpi="http://schemas.microsoft.com/office/word/2010/wordprocessingInk" xmlns:wne="http://schemas.microsoft.com/office/word/2006/wordml" xmlns:wps="http://schemas.microsoft.com/office/word/2010/wordprocessingShape" mc:Ignorable="w14 w15 w16se w16cid wp14">
+<w:document xmlns:wpc="http://schemas.microsoft.com/office/word/2010/wordprocessingCanvas" xmlns:mo="http://schemas.microsoft.com/office/mac/office/2008/main" xmlns:mc="http://schemas.openxmlformats.org/markup-compatibility/2006" xmlns:mv="urn:schemas-microsoft-com:mac:vml" xmlns:o="urn:schemas-microsoft-com:office:office" xmlns:r="http://schemas.openxmlformats.org/officeDocument/2006/relationships" xmlns:m="http://schemas.openxmlformats.org/officeDocument/2006/math" xmlns:v="urn:schemas-microsoft-com:vml" xmlns:wp14="http://schemas.microsoft.com/office/word/2010/wordprocessingDrawing" xmlns:wp="http://schemas.openxmlformats.org/drawingml/2006/wordprocessingDrawing" xmlns:w10="urn:schemas-microsoft-com:office:word" xmlns:w="http://schemas.openxmlformats.org/wordprocessingml/2006/main" xmlns:w14="http://schemas.microsoft.com/office/word/2010/wordml" xmlns:w15="http://schemas.microsoft.com/office/word/2012/wordml" xmlns:wpg="http://schemas.microsoft.com/office/word/2010/wordprocessingGroup" xmlns:wpi="http://schemas.microsoft.com/office/word/2010/wordprocessingInk" xmlns:wne="http://schemas.microsoft.com/office/word/2006/wordml" xmlns:wps="http://schemas.microsoft.com/office/word/2010/wordprocessingShape" mc:Ignorable="w14 w15 wp14">
   <w:body>
     <w:p>
       <w:pPr>
@@ -29,97 +29,104 @@
         </w:rPr>
         <w:t>ENERGY</w:t>
       </w:r>
-      <w:r>
-        <w:rPr>
-          <w:b/>
-          <w:bCs/>
-          <w:sz w:val="28"/>
-          <w:szCs w:val="28"/>
-        </w:rPr>
-        <w:t xml:space="preserve"> - Done</w:t>
-      </w:r>
-    </w:p>
-    <w:p>
-      <w:pPr>
-        <w:pStyle w:val="ListParagraph"/>
-        <w:numPr>
-          <w:ilvl w:val="0"/>
-          <w:numId w:val="1"/>
-        </w:numPr>
-      </w:pPr>
-      <w:proofErr w:type="gramStart"/>
-      <w:r>
-        <w:t>EG.ELC.ACCS.ZS</w:t>
-      </w:r>
-      <w:proofErr w:type="gramEnd"/>
+    </w:p>
+    <w:p>
+      <w:pPr>
+        <w:pStyle w:val="ListParagraph"/>
+        <w:numPr>
+          <w:ilvl w:val="0"/>
+          <w:numId w:val="1"/>
+        </w:numPr>
+      </w:pPr>
+      <w:r>
+        <w:t xml:space="preserve">EG.ELC.ACCS.ZS </w:t>
+      </w:r>
+      <w:r>
+        <w:tab/>
+        <w:t xml:space="preserve">Access to electricity (% of population) </w:t>
+      </w:r>
+    </w:p>
+    <w:p>
+      <w:pPr>
+        <w:pStyle w:val="ListParagraph"/>
+        <w:numPr>
+          <w:ilvl w:val="0"/>
+          <w:numId w:val="1"/>
+        </w:numPr>
+      </w:pPr>
+      <w:r>
+        <w:t>EG.FEC.RNEW.ZS</w:t>
+      </w:r>
+      <w:r>
+        <w:tab/>
+        <w:t xml:space="preserve">Renewable energy consumption (% of total final energy consumption), </w:t>
+      </w:r>
+    </w:p>
+    <w:p>
+      <w:pPr>
+        <w:pStyle w:val="ListParagraph"/>
+        <w:numPr>
+          <w:ilvl w:val="0"/>
+          <w:numId w:val="1"/>
+        </w:numPr>
+      </w:pPr>
+      <w:r>
+        <w:t>EG.USE.COMM.FO.ZS</w:t>
+      </w:r>
+      <w:r>
+        <w:tab/>
+        <w:t>Fossil fuel energy consumption (% of total)</w:t>
+      </w:r>
+    </w:p>
+    <w:p>
+      <w:pPr>
+        <w:pStyle w:val="ListParagraph"/>
+        <w:numPr>
+          <w:ilvl w:val="0"/>
+          <w:numId w:val="1"/>
+        </w:numPr>
+        <w:rPr>
+          <w:color w:val="538135" w:themeColor="accent6" w:themeShade="BF"/>
+        </w:rPr>
+      </w:pPr>
+      <w:r>
+        <w:rPr>
+          <w:color w:val="538135" w:themeColor="accent6" w:themeShade="BF"/>
+        </w:rPr>
+        <w:t xml:space="preserve">EG.USE.ELEC.KH.PC </w:t>
+      </w:r>
+      <w:r>
+        <w:rPr>
+          <w:color w:val="538135" w:themeColor="accent6" w:themeShade="BF"/>
+        </w:rPr>
+        <w:t xml:space="preserve">        </w:t>
+      </w:r>
+      <w:r>
+        <w:rPr>
+          <w:color w:val="538135" w:themeColor="accent6" w:themeShade="BF"/>
+        </w:rPr>
+        <w:t>Electric power consumption (kw/capita)</w:t>
+      </w:r>
+    </w:p>
+    <w:p>
+      <w:pPr>
+        <w:pStyle w:val="ListParagraph"/>
+      </w:pPr>
+    </w:p>
+    <w:p>
+      <w:pPr>
+        <w:pStyle w:val="ListParagraph"/>
+        <w:rPr>
+          <w:b/>
+          <w:bCs/>
+          <w:sz w:val="28"/>
+          <w:szCs w:val="28"/>
+        </w:rPr>
+      </w:pPr>
       <w:r>
         <w:t xml:space="preserve"> </w:t>
       </w:r>
       <w:r>
-        <w:tab/>
-        <w:t xml:space="preserve">Access to electricity (% of population) </w:t>
-      </w:r>
-    </w:p>
-    <w:p>
-      <w:pPr>
-        <w:pStyle w:val="ListParagraph"/>
-        <w:numPr>
-          <w:ilvl w:val="0"/>
-          <w:numId w:val="1"/>
-        </w:numPr>
-      </w:pPr>
-      <w:r>
-        <w:t>EG.FEC.RNEW.ZS</w:t>
-      </w:r>
-      <w:r>
-        <w:tab/>
-        <w:t xml:space="preserve">Renewable energy consumption (% of total final energy consumption), </w:t>
-      </w:r>
-    </w:p>
-    <w:p>
-      <w:pPr>
-        <w:pStyle w:val="ListParagraph"/>
-        <w:numPr>
-          <w:ilvl w:val="0"/>
-          <w:numId w:val="1"/>
-        </w:numPr>
-      </w:pPr>
-      <w:r>
-        <w:t>EG.USE.COMM.FO.ZS</w:t>
-      </w:r>
-      <w:r>
-        <w:tab/>
-        <w:t>Fossil fuel energy consumption (% of total)</w:t>
-      </w:r>
-    </w:p>
-    <w:p>
-      <w:pPr>
-        <w:pStyle w:val="ListParagraph"/>
-        <w:numPr>
-          <w:ilvl w:val="0"/>
-          <w:numId w:val="1"/>
-        </w:numPr>
-      </w:pPr>
-      <w:r>
-        <w:t>EG.USE.ELEC.KH.PC         Electric power consumption (kw/capita)</w:t>
-      </w:r>
-    </w:p>
-    <w:p>
-      <w:pPr>
-        <w:pStyle w:val="ListParagraph"/>
-      </w:pPr>
-    </w:p>
-    <w:p>
-      <w:pPr>
-        <w:pStyle w:val="ListParagraph"/>
-        <w:rPr>
-          <w:b/>
-          <w:bCs/>
-          <w:sz w:val="28"/>
-          <w:szCs w:val="28"/>
-        </w:rPr>
-      </w:pPr>
-      <w:r>
         <w:rPr>
           <w:b/>
           <w:bCs/>
@@ -128,32 +135,18 @@
         </w:rPr>
         <w:t>EMISSIONS</w:t>
       </w:r>
-      <w:r>
-        <w:rPr>
-          <w:b/>
-          <w:bCs/>
-          <w:sz w:val="28"/>
-          <w:szCs w:val="28"/>
-        </w:rPr>
-        <w:t xml:space="preserve"> – Done </w:t>
-      </w:r>
-    </w:p>
-    <w:p>
-      <w:pPr>
-        <w:pStyle w:val="ListParagraph"/>
-        <w:numPr>
-          <w:ilvl w:val="0"/>
-          <w:numId w:val="1"/>
-        </w:numPr>
-      </w:pPr>
-      <w:r>
-        <w:t>EN.ATM.CO2</w:t>
-      </w:r>
-      <w:proofErr w:type="gramStart"/>
-      <w:r>
-        <w:t>E.PC</w:t>
-      </w:r>
-      <w:proofErr w:type="gramEnd"/>
+    </w:p>
+    <w:p>
+      <w:pPr>
+        <w:pStyle w:val="ListParagraph"/>
+        <w:numPr>
+          <w:ilvl w:val="0"/>
+          <w:numId w:val="1"/>
+        </w:numPr>
+      </w:pPr>
+      <w:r>
+        <w:t>EN.ATM.CO2E.PC</w:t>
+      </w:r>
       <w:r>
         <w:tab/>
         <w:t>CO</w:t>
@@ -171,6 +164,70 @@
     <w:p>
       <w:pPr>
         <w:pStyle w:val="ListParagraph"/>
+        <w:numPr>
+          <w:ilvl w:val="0"/>
+          <w:numId w:val="1"/>
+        </w:numPr>
+        <w:rPr>
+          <w:color w:val="FF0000"/>
+        </w:rPr>
+      </w:pPr>
+      <w:r>
+        <w:rPr>
+          <w:color w:val="FF0000"/>
+        </w:rPr>
+        <w:t>EN.ATM.GHGO.KT.CE</w:t>
+      </w:r>
+      <w:r>
+        <w:rPr>
+          <w:color w:val="FF0000"/>
+        </w:rPr>
+        <w:tab/>
+        <w:t xml:space="preserve">Other greenhouse gas emissions, HFC, PFC and SF6 (thousand metric tons of CO2 equivalent), </w:t>
+      </w:r>
+    </w:p>
+    <w:p>
+      <w:pPr>
+        <w:pStyle w:val="ListParagraph"/>
+        <w:numPr>
+          <w:ilvl w:val="0"/>
+          <w:numId w:val="1"/>
+        </w:numPr>
+        <w:rPr>
+          <w:color w:val="FF0000"/>
+        </w:rPr>
+      </w:pPr>
+      <w:r>
+        <w:rPr>
+          <w:color w:val="FF0000"/>
+        </w:rPr>
+        <w:t>EN.ATM.METH.KT.CE</w:t>
+      </w:r>
+      <w:r>
+        <w:rPr>
+          <w:color w:val="FF0000"/>
+        </w:rPr>
+        <w:tab/>
+        <w:t>Methane emissions (</w:t>
+      </w:r>
+      <w:proofErr w:type="spellStart"/>
+      <w:r>
+        <w:rPr>
+          <w:color w:val="FF0000"/>
+        </w:rPr>
+        <w:t>kt</w:t>
+      </w:r>
+      <w:proofErr w:type="spellEnd"/>
+      <w:r>
+        <w:rPr>
+          <w:color w:val="FF0000"/>
+        </w:rPr>
+        <w:t xml:space="preserve"> of CO2 equivalent), </w:t>
+      </w:r>
+    </w:p>
+    <w:p>
+      <w:pPr>
+        <w:pStyle w:val="ListParagraph"/>
       </w:pPr>
     </w:p>
     <w:p>
@@ -192,29 +249,18 @@
         </w:rPr>
         <w:t>ENVIRONMENT</w:t>
       </w:r>
-      <w:r>
-        <w:rPr>
-          <w:b/>
-          <w:bCs/>
-          <w:sz w:val="28"/>
-          <w:szCs w:val="28"/>
-        </w:rPr>
-        <w:t xml:space="preserve"> – Done </w:t>
-      </w:r>
-    </w:p>
-    <w:p>
-      <w:pPr>
-        <w:pStyle w:val="ListParagraph"/>
-        <w:numPr>
-          <w:ilvl w:val="0"/>
-          <w:numId w:val="1"/>
-        </w:numPr>
-      </w:pPr>
-      <w:proofErr w:type="gramStart"/>
+    </w:p>
+    <w:p>
+      <w:pPr>
+        <w:pStyle w:val="ListParagraph"/>
+        <w:numPr>
+          <w:ilvl w:val="0"/>
+          <w:numId w:val="1"/>
+        </w:numPr>
+      </w:pPr>
       <w:r>
         <w:t>ER.PTD.TOTL.ZS</w:t>
       </w:r>
-      <w:proofErr w:type="gramEnd"/>
       <w:r>
         <w:tab/>
       </w:r>
@@ -252,6 +298,81 @@
     <w:p>
       <w:pPr>
         <w:pStyle w:val="ListParagraph"/>
+        <w:numPr>
+          <w:ilvl w:val="0"/>
+          <w:numId w:val="1"/>
+        </w:numPr>
+        <w:rPr>
+          <w:color w:val="FF0000"/>
+        </w:rPr>
+      </w:pPr>
+      <w:r>
+        <w:rPr>
+          <w:color w:val="FF0000"/>
+        </w:rPr>
+        <w:t>GC.XPN.COMP.ZS</w:t>
+      </w:r>
+      <w:r>
+        <w:rPr>
+          <w:color w:val="FF0000"/>
+        </w:rPr>
+        <w:tab/>
+        <w:t xml:space="preserve">Compensation of employees (% of expense), </w:t>
+      </w:r>
+    </w:p>
+    <w:p>
+      <w:pPr>
+        <w:pStyle w:val="ListParagraph"/>
+        <w:numPr>
+          <w:ilvl w:val="0"/>
+          <w:numId w:val="1"/>
+        </w:numPr>
+        <w:rPr>
+          <w:color w:val="FF0000"/>
+        </w:rPr>
+      </w:pPr>
+      <w:r>
+        <w:rPr>
+          <w:color w:val="FF0000"/>
+        </w:rPr>
+        <w:t xml:space="preserve">IC.FRM.CRIM.ZS </w:t>
+      </w:r>
+      <w:r>
+        <w:rPr>
+          <w:color w:val="FF0000"/>
+        </w:rPr>
+        <w:tab/>
+        <w:t xml:space="preserve">Losses due to theft, robbery, vandalism, and arson (% sales), </w:t>
+      </w:r>
+    </w:p>
+    <w:p>
+      <w:pPr>
+        <w:pStyle w:val="ListParagraph"/>
+        <w:numPr>
+          <w:ilvl w:val="0"/>
+          <w:numId w:val="1"/>
+        </w:numPr>
+        <w:rPr>
+          <w:color w:val="FF0000"/>
+        </w:rPr>
+      </w:pPr>
+      <w:r>
+        <w:rPr>
+          <w:color w:val="FF0000"/>
+        </w:rPr>
+        <w:t>IC.FRM.FEMM.ZS</w:t>
+      </w:r>
+      <w:r>
+        <w:rPr>
+          <w:color w:val="FF0000"/>
+        </w:rPr>
+        <w:tab/>
+        <w:t>Firms with female top manager (% of firms),</w:t>
+      </w:r>
+    </w:p>
+    <w:p>
+      <w:pPr>
+        <w:pStyle w:val="ListParagraph"/>
         <w:rPr>
           <w:highlight w:val="yellow"/>
         </w:rPr>
@@ -263,278 +384,273 @@
         <w:rPr>
           <w:b/>
           <w:bCs/>
-          <w:sz w:val="28"/>
-          <w:szCs w:val="28"/>
-        </w:rPr>
-      </w:pPr>
-      <w:r>
-        <w:rPr>
-          <w:b/>
-          <w:bCs/>
+          <w:color w:val="538135" w:themeColor="accent6" w:themeShade="BF"/>
+          <w:sz w:val="28"/>
+          <w:szCs w:val="28"/>
+        </w:rPr>
+      </w:pPr>
+      <w:r>
+        <w:rPr>
+          <w:b/>
+          <w:bCs/>
+          <w:color w:val="538135" w:themeColor="accent6" w:themeShade="BF"/>
           <w:sz w:val="28"/>
           <w:szCs w:val="28"/>
         </w:rPr>
         <w:t>SENSE OF SECURITY</w:t>
       </w:r>
-      <w:r>
-        <w:rPr>
-          <w:b/>
-          <w:bCs/>
-          <w:sz w:val="28"/>
-          <w:szCs w:val="28"/>
-        </w:rPr>
-        <w:t xml:space="preserve"> – Done </w:t>
-      </w:r>
-    </w:p>
-    <w:p>
-      <w:pPr>
-        <w:pStyle w:val="ListParagraph"/>
-        <w:numPr>
-          <w:ilvl w:val="0"/>
-          <w:numId w:val="1"/>
-        </w:numPr>
-      </w:pPr>
-      <w:proofErr w:type="gramStart"/>
-      <w:r>
-        <w:t>IC.LGL.CRED.XQ</w:t>
-      </w:r>
-      <w:proofErr w:type="gramEnd"/>
+    </w:p>
+    <w:p>
+      <w:pPr>
+        <w:pStyle w:val="ListParagraph"/>
+        <w:numPr>
+          <w:ilvl w:val="0"/>
+          <w:numId w:val="1"/>
+        </w:numPr>
+        <w:rPr>
+          <w:color w:val="538135" w:themeColor="accent6" w:themeShade="BF"/>
+        </w:rPr>
+      </w:pPr>
+      <w:r>
+        <w:rPr>
+          <w:color w:val="538135" w:themeColor="accent6" w:themeShade="BF"/>
+        </w:rPr>
+        <w:t xml:space="preserve">IC.LGL.CRED.XQ </w:t>
+      </w:r>
+      <w:r>
+        <w:rPr>
+          <w:color w:val="538135" w:themeColor="accent6" w:themeShade="BF"/>
+        </w:rPr>
+        <w:tab/>
+        <w:t>Strength of legal rights index (0=weak to 12=strong),</w:t>
+      </w:r>
+    </w:p>
+    <w:p>
+      <w:pPr>
+        <w:pStyle w:val="ListParagraph"/>
+        <w:numPr>
+          <w:ilvl w:val="0"/>
+          <w:numId w:val="1"/>
+        </w:numPr>
+        <w:rPr>
+          <w:color w:val="538135" w:themeColor="accent6" w:themeShade="BF"/>
+        </w:rPr>
+      </w:pPr>
+      <w:r>
+        <w:rPr>
+          <w:color w:val="538135" w:themeColor="accent6" w:themeShade="BF"/>
+        </w:rPr>
+        <w:t>VC.IHR.PSRC.P5</w:t>
+      </w:r>
+      <w:r>
+        <w:rPr>
+          <w:color w:val="538135" w:themeColor="accent6" w:themeShade="BF"/>
+        </w:rPr>
+        <w:tab/>
+      </w:r>
+      <w:r>
+        <w:rPr>
+          <w:color w:val="538135" w:themeColor="accent6" w:themeShade="BF"/>
+        </w:rPr>
+        <w:tab/>
+        <w:t>Intentional homicides (per 100,000 people))</w:t>
+      </w:r>
+    </w:p>
+    <w:p>
+      <w:pPr>
+        <w:pStyle w:val="ListParagraph"/>
+        <w:rPr>
+          <w:b/>
+          <w:bCs/>
+          <w:sz w:val="28"/>
+          <w:szCs w:val="28"/>
+        </w:rPr>
+      </w:pPr>
+    </w:p>
+    <w:p>
+      <w:pPr>
+        <w:pStyle w:val="ListParagraph"/>
+        <w:rPr>
+          <w:b/>
+          <w:bCs/>
+          <w:sz w:val="28"/>
+          <w:szCs w:val="28"/>
+        </w:rPr>
+      </w:pPr>
+      <w:r>
+        <w:rPr>
+          <w:b/>
+          <w:bCs/>
+          <w:sz w:val="28"/>
+          <w:szCs w:val="28"/>
+        </w:rPr>
+        <w:t>COMMUNICATIONS</w:t>
+      </w:r>
+    </w:p>
+    <w:p>
+      <w:pPr>
+        <w:pStyle w:val="ListParagraph"/>
+        <w:numPr>
+          <w:ilvl w:val="0"/>
+          <w:numId w:val="1"/>
+        </w:numPr>
+      </w:pPr>
+      <w:r>
+        <w:t>IT.CEL.SETS.P2</w:t>
+      </w:r>
+      <w:r>
+        <w:tab/>
+        <w:t xml:space="preserve">              Mobile cellular subscriptions (per 100 people), </w:t>
+      </w:r>
+    </w:p>
+    <w:p>
+      <w:pPr>
+        <w:pStyle w:val="ListParagraph"/>
+        <w:numPr>
+          <w:ilvl w:val="0"/>
+          <w:numId w:val="1"/>
+        </w:numPr>
+      </w:pPr>
+      <w:r>
+        <w:t>IT.NET.USER.P2</w:t>
+      </w:r>
+      <w:r>
+        <w:tab/>
+        <w:t xml:space="preserve">               Internet users (per 100 people), </w:t>
+      </w:r>
+    </w:p>
+    <w:p>
+      <w:pPr>
+        <w:pStyle w:val="ListParagraph"/>
+      </w:pPr>
+    </w:p>
+    <w:p>
+      <w:pPr>
+        <w:pStyle w:val="ListParagraph"/>
+        <w:rPr>
+          <w:b/>
+          <w:bCs/>
+          <w:sz w:val="28"/>
+          <w:szCs w:val="28"/>
+        </w:rPr>
+      </w:pPr>
+      <w:r>
+        <w:rPr>
+          <w:b/>
+          <w:bCs/>
+          <w:sz w:val="28"/>
+          <w:szCs w:val="28"/>
+        </w:rPr>
+        <w:t>GDP</w:t>
+      </w:r>
+    </w:p>
+    <w:p>
+      <w:pPr>
+        <w:pStyle w:val="ListParagraph"/>
+        <w:numPr>
+          <w:ilvl w:val="0"/>
+          <w:numId w:val="1"/>
+        </w:numPr>
+      </w:pPr>
+      <w:r>
+        <w:t>MS.MIL.XPND.GD.ZS</w:t>
+      </w:r>
+      <w:r>
+        <w:tab/>
+        <w:t xml:space="preserve">Military expenditure (% of GDP), </w:t>
+      </w:r>
+    </w:p>
+    <w:p>
+      <w:pPr>
+        <w:pStyle w:val="ListParagraph"/>
+        <w:numPr>
+          <w:ilvl w:val="0"/>
+          <w:numId w:val="1"/>
+        </w:numPr>
+      </w:pPr>
+      <w:r>
+        <w:t>NY.GDP.PCAP.CD</w:t>
+      </w:r>
+      <w:r>
+        <w:tab/>
+        <w:t xml:space="preserve">GDP per capita (current </w:t>
+      </w:r>
+      <w:proofErr w:type="spellStart"/>
+      <w:r>
+        <w:t>USdollar</w:t>
+      </w:r>
+      <w:proofErr w:type="spellEnd"/>
+      <w:r>
+        <w:t xml:space="preserve">), </w:t>
+      </w:r>
+    </w:p>
+    <w:p>
+      <w:pPr>
+        <w:pStyle w:val="ListParagraph"/>
+        <w:numPr>
+          <w:ilvl w:val="0"/>
+          <w:numId w:val="1"/>
+        </w:numPr>
+      </w:pPr>
+      <w:r>
+        <w:t>NY.GDP.MKTP.PP.CD</w:t>
+      </w:r>
+      <w:r>
+        <w:tab/>
+        <w:t xml:space="preserve">GDP, PPP (current international dollar), </w:t>
+      </w:r>
+    </w:p>
+    <w:p>
+      <w:pPr>
+        <w:pStyle w:val="ListParagraph"/>
+        <w:numPr>
+          <w:ilvl w:val="0"/>
+          <w:numId w:val="1"/>
+        </w:numPr>
+      </w:pPr>
+      <w:r>
+        <w:t>NY.GDP.PCAP.KD.ZG</w:t>
+      </w:r>
+      <w:r>
+        <w:tab/>
+        <w:t>GDP per capita growth (annual %)</w:t>
+      </w:r>
+    </w:p>
+    <w:p>
+      <w:pPr>
+        <w:pStyle w:val="ListParagraph"/>
+        <w:numPr>
+          <w:ilvl w:val="0"/>
+          <w:numId w:val="1"/>
+        </w:numPr>
+      </w:pPr>
+      <w:r>
+        <w:t xml:space="preserve">FP.CPI.TOTL.ZG  </w:t>
+      </w:r>
+      <w:r>
+        <w:tab/>
+        <w:t xml:space="preserve">Inflation, consumer prices (annual %), </w:t>
+      </w:r>
+    </w:p>
+    <w:p>
+      <w:pPr>
+        <w:pStyle w:val="ListParagraph"/>
+      </w:pPr>
+    </w:p>
+    <w:p>
+      <w:pPr>
+        <w:pStyle w:val="ListParagraph"/>
+        <w:rPr>
+          <w:b/>
+          <w:bCs/>
+          <w:sz w:val="28"/>
+          <w:szCs w:val="28"/>
+        </w:rPr>
+      </w:pPr>
       <w:r>
         <w:t xml:space="preserve"> </w:t>
       </w:r>
       <w:r>
-        <w:tab/>
-        <w:t>Strength of legal rights index (0=weak to 12=strong),</w:t>
-      </w:r>
-    </w:p>
-    <w:p>
-      <w:pPr>
-        <w:pStyle w:val="ListParagraph"/>
-        <w:numPr>
-          <w:ilvl w:val="0"/>
-          <w:numId w:val="1"/>
-        </w:numPr>
-      </w:pPr>
-      <w:r>
-        <w:t>VC.IHR.PSRC.P5</w:t>
-      </w:r>
-      <w:r>
-        <w:tab/>
-      </w:r>
-      <w:r>
-        <w:tab/>
-        <w:t>Intentional homicides (per 100,000 people))</w:t>
-      </w:r>
-    </w:p>
-    <w:p>
-      <w:pPr>
-        <w:pStyle w:val="ListParagraph"/>
-        <w:rPr>
-          <w:b/>
-          <w:bCs/>
-          <w:sz w:val="28"/>
-          <w:szCs w:val="28"/>
-        </w:rPr>
-      </w:pPr>
-    </w:p>
-    <w:p>
-      <w:pPr>
-        <w:pStyle w:val="ListParagraph"/>
-        <w:rPr>
-          <w:b/>
-          <w:bCs/>
-          <w:sz w:val="28"/>
-          <w:szCs w:val="28"/>
-        </w:rPr>
-      </w:pPr>
-      <w:r>
-        <w:rPr>
-          <w:b/>
-          <w:bCs/>
-          <w:sz w:val="28"/>
-          <w:szCs w:val="28"/>
-        </w:rPr>
-        <w:t>COMMUNICATIONS</w:t>
-      </w:r>
-      <w:r>
-        <w:rPr>
-          <w:b/>
-          <w:bCs/>
-          <w:sz w:val="28"/>
-          <w:szCs w:val="28"/>
-        </w:rPr>
-        <w:t xml:space="preserve"> - Done</w:t>
-      </w:r>
-    </w:p>
-    <w:p>
-      <w:pPr>
-        <w:pStyle w:val="ListParagraph"/>
-        <w:numPr>
-          <w:ilvl w:val="0"/>
-          <w:numId w:val="1"/>
-        </w:numPr>
-      </w:pPr>
-      <w:proofErr w:type="gramStart"/>
-      <w:r>
-        <w:t>IT.CEL.SETS.P</w:t>
-      </w:r>
-      <w:proofErr w:type="gramEnd"/>
-      <w:r>
-        <w:t>2</w:t>
-      </w:r>
-      <w:r>
-        <w:tab/>
-        <w:t xml:space="preserve">              Mobile cellular subscriptions (per 100 people), </w:t>
-      </w:r>
-    </w:p>
-    <w:p>
-      <w:pPr>
-        <w:pStyle w:val="ListParagraph"/>
-        <w:numPr>
-          <w:ilvl w:val="0"/>
-          <w:numId w:val="1"/>
-        </w:numPr>
-      </w:pPr>
-      <w:r>
-        <w:t>IT.NET.USER.P2</w:t>
-      </w:r>
-      <w:r>
-        <w:tab/>
-        <w:t xml:space="preserve">               Internet users (per 100 people), </w:t>
-      </w:r>
-    </w:p>
-    <w:p>
-      <w:pPr>
-        <w:pStyle w:val="ListParagraph"/>
-      </w:pPr>
-    </w:p>
-    <w:p>
-      <w:pPr>
-        <w:pStyle w:val="ListParagraph"/>
-        <w:rPr>
-          <w:b/>
-          <w:bCs/>
-          <w:sz w:val="28"/>
-          <w:szCs w:val="28"/>
-        </w:rPr>
-      </w:pPr>
-      <w:r>
-        <w:rPr>
-          <w:b/>
-          <w:bCs/>
-          <w:sz w:val="28"/>
-          <w:szCs w:val="28"/>
-        </w:rPr>
-        <w:t>GDP</w:t>
-      </w:r>
-    </w:p>
-    <w:p>
-      <w:pPr>
-        <w:pStyle w:val="ListParagraph"/>
-        <w:numPr>
-          <w:ilvl w:val="0"/>
-          <w:numId w:val="1"/>
-        </w:numPr>
-      </w:pPr>
-      <w:r>
-        <w:t>MS.MIL.XPND.GD.ZS</w:t>
-      </w:r>
-      <w:r>
-        <w:tab/>
-        <w:t xml:space="preserve">Military expenditure (% of GDP), </w:t>
-      </w:r>
-    </w:p>
-    <w:p>
-      <w:pPr>
-        <w:pStyle w:val="ListParagraph"/>
-        <w:numPr>
-          <w:ilvl w:val="0"/>
-          <w:numId w:val="1"/>
-        </w:numPr>
-      </w:pPr>
-      <w:r>
-        <w:t>NY.GDP.PCAP.CD</w:t>
-      </w:r>
-      <w:r>
-        <w:tab/>
-        <w:t xml:space="preserve">GDP per capita (current </w:t>
-      </w:r>
-      <w:proofErr w:type="spellStart"/>
-      <w:r>
-        <w:t>USdollar</w:t>
-      </w:r>
-      <w:proofErr w:type="spellEnd"/>
-      <w:r>
-        <w:t xml:space="preserve">), </w:t>
-      </w:r>
-    </w:p>
-    <w:p>
-      <w:pPr>
-        <w:pStyle w:val="ListParagraph"/>
-        <w:numPr>
-          <w:ilvl w:val="0"/>
-          <w:numId w:val="1"/>
-        </w:numPr>
-      </w:pPr>
-      <w:r>
-        <w:t>NY.GDP.MKTP.PP.CD</w:t>
-      </w:r>
-      <w:r>
-        <w:tab/>
-        <w:t xml:space="preserve">GDP, PPP (current international dollar), </w:t>
-      </w:r>
-    </w:p>
-    <w:p>
-      <w:pPr>
-        <w:pStyle w:val="ListParagraph"/>
-        <w:numPr>
-          <w:ilvl w:val="0"/>
-          <w:numId w:val="1"/>
-        </w:numPr>
-      </w:pPr>
-      <w:r>
-        <w:t>NY.GDP.PCAP.KD.ZG</w:t>
-      </w:r>
-      <w:r>
-        <w:tab/>
-        <w:t>GDP per capita growth (annual %)</w:t>
-      </w:r>
-    </w:p>
-    <w:p>
-      <w:pPr>
-        <w:pStyle w:val="ListParagraph"/>
-        <w:numPr>
-          <w:ilvl w:val="0"/>
-          <w:numId w:val="1"/>
-        </w:numPr>
-      </w:pPr>
-      <w:r>
-        <w:t xml:space="preserve">FP.CPI.TOTL.ZG  </w:t>
-      </w:r>
-      <w:r>
-        <w:tab/>
-        <w:t xml:space="preserve">Inflation, consumer prices (annual %), </w:t>
-      </w:r>
-    </w:p>
-    <w:p>
-      <w:pPr>
-        <w:pStyle w:val="ListParagraph"/>
-      </w:pPr>
-    </w:p>
-    <w:p>
-      <w:pPr>
-        <w:pStyle w:val="ListParagraph"/>
-        <w:rPr>
-          <w:b/>
-          <w:bCs/>
-          <w:sz w:val="28"/>
-          <w:szCs w:val="28"/>
-        </w:rPr>
-      </w:pPr>
-      <w:r>
-        <w:t xml:space="preserve"> </w:t>
-      </w:r>
-      <w:r>
         <w:rPr>
           <w:b/>
           <w:bCs/>
@@ -607,11 +723,9 @@
           <w:numId w:val="1"/>
         </w:numPr>
       </w:pPr>
-      <w:proofErr w:type="gramStart"/>
       <w:r>
         <w:t>SG.GEN.PARL.ZS</w:t>
       </w:r>
-      <w:proofErr w:type="gramEnd"/>
       <w:r>
         <w:tab/>
         <w:t xml:space="preserve">Proportion of seats held by women in national parliaments (%), </w:t>
@@ -624,11 +738,20 @@
           <w:ilvl w:val="0"/>
           <w:numId w:val="1"/>
         </w:numPr>
-      </w:pPr>
-      <w:r>
+        <w:rPr>
+          <w:color w:val="FF0000"/>
+        </w:rPr>
+      </w:pPr>
+      <w:r>
+        <w:rPr>
+          <w:color w:val="FF0000"/>
+        </w:rPr>
         <w:t>SP.UWT.TFRT</w:t>
       </w:r>
       <w:r>
+        <w:rPr>
+          <w:color w:val="FF0000"/>
+        </w:rPr>
         <w:tab/>
         <w:t xml:space="preserve">              Unmet need for contraception (% of married women ages 15-49)</w:t>
       </w:r>
@@ -641,6 +764,32 @@
     <w:p>
       <w:pPr>
         <w:pStyle w:val="ListParagraph"/>
+        <w:numPr>
+          <w:ilvl w:val="0"/>
+          <w:numId w:val="1"/>
+        </w:numPr>
+        <w:rPr>
+          <w:color w:val="FF0000"/>
+        </w:rPr>
+      </w:pPr>
+      <w:r>
+        <w:rPr>
+          <w:color w:val="FF0000"/>
+        </w:rPr>
+        <w:lastRenderedPageBreak/>
+        <w:t>SG.VAW.REAS.ZS</w:t>
+      </w:r>
+      <w:r>
+        <w:rPr>
+          <w:color w:val="FF0000"/>
+        </w:rPr>
+        <w:tab/>
+        <w:t>Women who believe a husband is justified in beating his wife (any of five reasons) (%)</w:t>
+      </w:r>
+    </w:p>
+    <w:p>
+      <w:pPr>
+        <w:pStyle w:val="ListParagraph"/>
       </w:pPr>
     </w:p>
     <w:p>
@@ -739,7 +888,6 @@
         </w:numPr>
       </w:pPr>
       <w:r>
-        <w:lastRenderedPageBreak/>
         <w:t>SM.POP.TOTL.ZS</w:t>
       </w:r>
       <w:r>
@@ -771,29 +919,18 @@
         </w:rPr>
         <w:t>EMPLOYMENT</w:t>
       </w:r>
-      <w:r>
-        <w:rPr>
-          <w:b/>
-          <w:bCs/>
-          <w:sz w:val="28"/>
-          <w:szCs w:val="28"/>
-        </w:rPr>
-        <w:t xml:space="preserve"> - Done</w:t>
-      </w:r>
-    </w:p>
-    <w:p>
-      <w:pPr>
-        <w:pStyle w:val="ListParagraph"/>
-        <w:numPr>
-          <w:ilvl w:val="0"/>
-          <w:numId w:val="1"/>
-        </w:numPr>
-      </w:pPr>
-      <w:proofErr w:type="gramStart"/>
+    </w:p>
+    <w:p>
+      <w:pPr>
+        <w:pStyle w:val="ListParagraph"/>
+        <w:numPr>
+          <w:ilvl w:val="0"/>
+          <w:numId w:val="1"/>
+        </w:numPr>
+      </w:pPr>
       <w:r>
         <w:t>SL.EMP.WORK.ZS</w:t>
       </w:r>
-      <w:proofErr w:type="gramEnd"/>
       <w:r>
         <w:tab/>
         <w:t xml:space="preserve">Wage and salaried workers, total (% of total employed), </w:t>
@@ -817,17 +954,21 @@
         </w:rPr>
         <w:t>CHILDREN</w:t>
       </w:r>
-      <w:r>
-        <w:rPr>
-          <w:b/>
-          <w:bCs/>
-          <w:sz w:val="28"/>
-          <w:szCs w:val="28"/>
-        </w:rPr>
-        <w:t xml:space="preserve"> - Done</w:t>
-      </w:r>
-      <w:r>
-        <w:t xml:space="preserve"> </w:t>
+    </w:p>
+    <w:p>
+      <w:pPr>
+        <w:pStyle w:val="ListParagraph"/>
+        <w:numPr>
+          <w:ilvl w:val="0"/>
+          <w:numId w:val="1"/>
+        </w:numPr>
+      </w:pPr>
+      <w:r>
+        <w:t xml:space="preserve">SL.FAM.0714.ZS </w:t>
+      </w:r>
+      <w:r>
+        <w:tab/>
+        <w:t xml:space="preserve">Children in employment, unpaid family workers (% of children in employment, ages 7-14), </w:t>
       </w:r>
     </w:p>
     <w:p>
@@ -853,11 +994,20 @@
           <w:ilvl w:val="0"/>
           <w:numId w:val="1"/>
         </w:numPr>
-      </w:pPr>
-      <w:r>
+        <w:rPr>
+          <w:color w:val="538135" w:themeColor="accent6" w:themeShade="BF"/>
+        </w:rPr>
+      </w:pPr>
+      <w:r>
+        <w:rPr>
+          <w:color w:val="538135" w:themeColor="accent6" w:themeShade="BF"/>
+        </w:rPr>
         <w:t xml:space="preserve">SP.DYN.IMRT.IN </w:t>
       </w:r>
       <w:r>
+        <w:rPr>
+          <w:color w:val="538135" w:themeColor="accent6" w:themeShade="BF"/>
+        </w:rPr>
         <w:tab/>
         <w:t xml:space="preserve"> Mortality rate, infant (per 1000 live births)</w:t>
       </w:r>
@@ -885,74 +1035,38 @@
           <w:ilvl w:val="0"/>
           <w:numId w:val="1"/>
         </w:numPr>
-        <w:rPr>
-          <w:b/>
-        </w:rPr>
-      </w:pPr>
-      <w:r>
-        <w:rPr>
-          <w:b/>
-        </w:rPr>
+      </w:pPr>
+      <w:r>
         <w:t>SN.ITK.DFCT</w:t>
       </w:r>
       <w:r>
-        <w:rPr>
-          <w:b/>
-        </w:rPr>
         <w:tab/>
         <w:t xml:space="preserve">              Depth of the food deficit (kilocalories per person per day), </w:t>
       </w:r>
-      <w:r>
-        <w:rPr>
-          <w:b/>
-        </w:rPr>
-        <w:t>- Done</w:t>
-      </w:r>
-    </w:p>
-    <w:p>
-      <w:pPr>
-        <w:pStyle w:val="ListParagraph"/>
-        <w:rPr>
-          <w:b/>
-        </w:rPr>
-      </w:pPr>
-    </w:p>
-    <w:p>
-      <w:pPr>
-        <w:pStyle w:val="ListParagraph"/>
-        <w:numPr>
-          <w:ilvl w:val="0"/>
-          <w:numId w:val="1"/>
-        </w:numPr>
-        <w:rPr>
-          <w:b/>
-        </w:rPr>
-      </w:pPr>
-      <w:r>
-        <w:rPr>
-          <w:b/>
-        </w:rPr>
+    </w:p>
+    <w:p>
+      <w:pPr>
+        <w:pStyle w:val="ListParagraph"/>
+      </w:pPr>
+    </w:p>
+    <w:p>
+      <w:pPr>
+        <w:pStyle w:val="ListParagraph"/>
+        <w:numPr>
+          <w:ilvl w:val="0"/>
+          <w:numId w:val="1"/>
+        </w:numPr>
+      </w:pPr>
+      <w:r>
         <w:t>ST.INT.DPRT</w:t>
       </w:r>
       <w:r>
-        <w:rPr>
-          <w:b/>
-        </w:rPr>
-        <w:tab/>
-      </w:r>
-      <w:r>
-        <w:rPr>
-          <w:b/>
-        </w:rPr>
+        <w:tab/>
+      </w:r>
+      <w:r>
         <w:tab/>
         <w:t xml:space="preserve">International tourism, number of departures, </w:t>
       </w:r>
-      <w:r>
-        <w:rPr>
-          <w:b/>
-        </w:rPr>
-        <w:t>- Done</w:t>
-      </w:r>
     </w:p>
     <w:p/>
     <w:p>
@@ -961,6 +1075,11 @@
       </w:r>
     </w:p>
     <w:p>
+      <w:pPr>
+        <w:rPr>
+          <w:color w:val="FF0000"/>
+        </w:rPr>
+      </w:pPr>
       <w:r>
         <w:rPr>
           <w:color w:val="FF0000"/>
@@ -970,256 +1089,60 @@
     </w:p>
     <w:p>
       <w:pPr>
-        <w:pStyle w:val="ListParagraph"/>
-        <w:numPr>
-          <w:ilvl w:val="0"/>
-          <w:numId w:val="3"/>
-        </w:numPr>
-        <w:rPr>
-          <w:color w:val="FF0000"/>
-        </w:rPr>
-      </w:pPr>
-      <w:proofErr w:type="gramStart"/>
-      <w:r>
-        <w:rPr>
-          <w:color w:val="FF0000"/>
-        </w:rPr>
-        <w:t>GC.XPN.COMP.ZS</w:t>
-      </w:r>
-      <w:proofErr w:type="gramEnd"/>
-      <w:r>
-        <w:rPr>
-          <w:color w:val="FF0000"/>
-        </w:rPr>
-        <w:tab/>
-        <w:t xml:space="preserve">Compensation of employees (% of expense), </w:t>
-      </w:r>
-    </w:p>
-    <w:p>
-      <w:pPr>
-        <w:pStyle w:val="ListParagraph"/>
-        <w:numPr>
-          <w:ilvl w:val="0"/>
-          <w:numId w:val="3"/>
-        </w:numPr>
-        <w:rPr>
-          <w:color w:val="FF0000"/>
-        </w:rPr>
-      </w:pPr>
-      <w:proofErr w:type="gramStart"/>
-      <w:r>
-        <w:rPr>
-          <w:color w:val="FF0000"/>
-        </w:rPr>
-        <w:t>IC.FRM.CRIM.ZS</w:t>
-      </w:r>
-      <w:proofErr w:type="gramEnd"/>
-      <w:r>
-        <w:rPr>
-          <w:color w:val="FF0000"/>
-        </w:rPr>
-        <w:t xml:space="preserve"> </w:t>
-      </w:r>
-      <w:r>
-        <w:rPr>
-          <w:color w:val="FF0000"/>
-        </w:rPr>
-        <w:tab/>
-        <w:t xml:space="preserve">Losses due to theft, robbery, vandalism, and arson (% sales), </w:t>
-      </w:r>
-    </w:p>
-    <w:p>
-      <w:pPr>
-        <w:pStyle w:val="ListParagraph"/>
-        <w:numPr>
-          <w:ilvl w:val="0"/>
-          <w:numId w:val="3"/>
-        </w:numPr>
-        <w:rPr>
-          <w:color w:val="FF0000"/>
-        </w:rPr>
-      </w:pPr>
-      <w:proofErr w:type="gramStart"/>
-      <w:r>
-        <w:rPr>
-          <w:color w:val="FF0000"/>
-        </w:rPr>
-        <w:t>IC.FRM.FEMM.ZS</w:t>
-      </w:r>
-      <w:proofErr w:type="gramEnd"/>
-      <w:r>
-        <w:rPr>
-          <w:color w:val="FF0000"/>
-        </w:rPr>
-        <w:tab/>
-        <w:t>Firms with female top manager (% of firms),</w:t>
-      </w:r>
-    </w:p>
-    <w:p>
-      <w:pPr>
-        <w:pStyle w:val="ListParagraph"/>
-        <w:numPr>
-          <w:ilvl w:val="0"/>
-          <w:numId w:val="3"/>
-        </w:numPr>
-        <w:rPr>
-          <w:color w:val="FF0000"/>
-        </w:rPr>
-      </w:pPr>
-      <w:r>
-        <w:rPr>
-          <w:color w:val="FF0000"/>
-        </w:rPr>
-        <w:t>EN.ATM.GHGO.</w:t>
-      </w:r>
-      <w:proofErr w:type="gramStart"/>
-      <w:r>
-        <w:rPr>
-          <w:color w:val="FF0000"/>
-        </w:rPr>
-        <w:t>KT.CE</w:t>
-      </w:r>
-      <w:proofErr w:type="gramEnd"/>
-      <w:r>
-        <w:rPr>
-          <w:color w:val="FF0000"/>
-        </w:rPr>
-        <w:tab/>
-        <w:t xml:space="preserve">Other greenhouse gas emissions, HFC, PFC and SF6 (thousand metric tons of CO2 equivalent), </w:t>
-      </w:r>
-    </w:p>
-    <w:p>
-      <w:pPr>
-        <w:pStyle w:val="ListParagraph"/>
-        <w:numPr>
-          <w:ilvl w:val="0"/>
-          <w:numId w:val="3"/>
-        </w:numPr>
-        <w:rPr>
-          <w:color w:val="FF0000"/>
-        </w:rPr>
-      </w:pPr>
-      <w:r>
-        <w:rPr>
-          <w:color w:val="FF0000"/>
-        </w:rPr>
-        <w:t>EN.ATM.METH.</w:t>
-      </w:r>
-      <w:proofErr w:type="gramStart"/>
-      <w:r>
-        <w:rPr>
-          <w:color w:val="FF0000"/>
-        </w:rPr>
-        <w:t>KT.CE</w:t>
-      </w:r>
-      <w:proofErr w:type="gramEnd"/>
-      <w:r>
-        <w:rPr>
-          <w:color w:val="FF0000"/>
-        </w:rPr>
-        <w:tab/>
-        <w:t>Methane emissions (</w:t>
-      </w:r>
-      <w:proofErr w:type="spellStart"/>
-      <w:r>
-        <w:rPr>
-          <w:color w:val="FF0000"/>
-        </w:rPr>
-        <w:t>kt</w:t>
-      </w:r>
-      <w:proofErr w:type="spellEnd"/>
-      <w:r>
-        <w:rPr>
-          <w:color w:val="FF0000"/>
-        </w:rPr>
-        <w:t xml:space="preserve"> of CO2 equivalent), </w:t>
-      </w:r>
-      <w:r>
-        <w:rPr>
-          <w:color w:val="FF0000"/>
-        </w:rPr>
-        <w:t>\</w:t>
-      </w:r>
-    </w:p>
-    <w:p>
-      <w:pPr>
-        <w:pStyle w:val="ListParagraph"/>
-        <w:numPr>
-          <w:ilvl w:val="0"/>
-          <w:numId w:val="3"/>
-        </w:numPr>
-        <w:rPr>
-          <w:color w:val="FF0000"/>
-        </w:rPr>
-      </w:pPr>
-      <w:proofErr w:type="gramStart"/>
-      <w:r>
-        <w:rPr>
-          <w:color w:val="FF0000"/>
-        </w:rPr>
-        <w:t>SG.VAW.REAS.ZS</w:t>
-      </w:r>
-      <w:proofErr w:type="gramEnd"/>
-      <w:r>
-        <w:rPr>
-          <w:color w:val="FF0000"/>
-        </w:rPr>
-        <w:tab/>
-        <w:t>Women who believe a husband is justified in beating his wife (any of five reasons) (%)</w:t>
-      </w:r>
-    </w:p>
-    <w:p>
-      <w:pPr>
-        <w:pStyle w:val="ListParagraph"/>
-      </w:pPr>
-    </w:p>
-    <w:p>
-      <w:pPr>
-        <w:pStyle w:val="ListParagraph"/>
-        <w:numPr>
-          <w:ilvl w:val="0"/>
-          <w:numId w:val="3"/>
-        </w:numPr>
-        <w:rPr>
-          <w:color w:val="FF0000"/>
-        </w:rPr>
-      </w:pPr>
-      <w:proofErr w:type="gramStart"/>
-      <w:r>
-        <w:rPr>
-          <w:color w:val="FF0000"/>
-        </w:rPr>
-        <w:t>SL.FAM.0714.ZS</w:t>
-      </w:r>
-      <w:proofErr w:type="gramEnd"/>
-      <w:r>
-        <w:rPr>
-          <w:color w:val="FF0000"/>
-        </w:rPr>
-        <w:t xml:space="preserve"> </w:t>
-      </w:r>
-      <w:r>
-        <w:rPr>
-          <w:color w:val="FF0000"/>
-        </w:rPr>
-        <w:tab/>
-        <w:t>Children in employment, unpaid family workers (% of children in employment, ages 7-14),</w:t>
-      </w:r>
-    </w:p>
-    <w:p>
-      <w:pPr>
-        <w:pStyle w:val="ListParagraph"/>
-        <w:numPr>
-          <w:ilvl w:val="0"/>
-          <w:numId w:val="3"/>
-        </w:numPr>
-        <w:rPr>
-          <w:color w:val="FF0000"/>
+        <w:rPr>
+          <w:color w:val="FF0000"/>
+        </w:rPr>
+      </w:pPr>
+    </w:p>
+    <w:p>
+      <w:pPr>
+        <w:rPr>
+          <w:color w:val="000000" w:themeColor="text1"/>
+        </w:rPr>
+      </w:pPr>
+      <w:r>
+        <w:rPr>
+          <w:color w:val="000000" w:themeColor="text1"/>
+        </w:rPr>
+        <w:t>KEY:</w:t>
+      </w:r>
+    </w:p>
+    <w:p>
+      <w:pPr>
+        <w:rPr>
+          <w:color w:val="FF0000"/>
+        </w:rPr>
+      </w:pPr>
+      <w:r>
+        <w:rPr>
+          <w:color w:val="FF0000"/>
+        </w:rPr>
+        <w:t>Red- dropped variables</w:t>
+      </w:r>
+    </w:p>
+    <w:p>
+      <w:pPr>
+        <w:rPr>
+          <w:color w:val="538135" w:themeColor="accent6" w:themeShade="BF"/>
+        </w:rPr>
+      </w:pPr>
+      <w:r>
+        <w:rPr>
+          <w:color w:val="538135" w:themeColor="accent6" w:themeShade="BF"/>
+        </w:rPr>
+        <w:t>Green- new variables</w:t>
+      </w:r>
+    </w:p>
+    <w:p>
+      <w:pPr>
+        <w:rPr>
+          <w:color w:val="538135" w:themeColor="accent6" w:themeShade="BF"/>
         </w:rPr>
       </w:pPr>
       <w:bookmarkStart w:id="0" w:name="_GoBack"/>
       <w:bookmarkEnd w:id="0"/>
     </w:p>
+    <w:p/>
     <w:sectPr>
       <w:pgSz w:w="11906" w:h="16838"/>
       <w:pgMar w:top="1440" w:right="1440" w:bottom="1440" w:left="1440" w:header="708" w:footer="708" w:gutter="0"/>
@@ -1231,94 +1154,8 @@
 </file>
 
 <file path=word/numbering.xml><?xml version="1.0" encoding="utf-8"?>
-<w:numbering xmlns:wpc="http://schemas.microsoft.com/office/word/2010/wordprocessingCanvas" xmlns:cx="http://schemas.microsoft.com/office/drawing/2014/chartex" xmlns:cx1="http://schemas.microsoft.com/office/drawing/2015/9/8/chartex" xmlns:cx2="http://schemas.microsoft.com/office/drawing/2015/10/21/chartex" xmlns:cx3="http://schemas.microsoft.com/office/drawing/2016/5/9/chartex" xmlns:cx4="http://schemas.microsoft.com/office/drawing/2016/5/10/chartex" xmlns:cx5="http://schemas.microsoft.com/office/drawing/2016/5/11/chartex" xmlns:cx6="http://schemas.microsoft.com/office/drawing/2016/5/12/chartex" xmlns:cx7="http://schemas.microsoft.com/office/drawing/2016/5/13/chartex" xmlns:cx8="http://schemas.microsoft.com/office/drawing/2016/5/14/chartex" xmlns:mc="http://schemas.openxmlformats.org/markup-compatibility/2006" xmlns:aink="http://schemas.microsoft.com/office/drawing/2016/ink" xmlns:am3d="http://schemas.microsoft.com/office/drawing/2017/model3d" xmlns:o="urn:schemas-microsoft-com:office:office" xmlns:r="http://schemas.openxmlformats.org/officeDocument/2006/relationships" xmlns:m="http://schemas.openxmlformats.org/officeDocument/2006/math" xmlns:v="urn:schemas-microsoft-com:vml" xmlns:wp14="http://schemas.microsoft.com/office/word/2010/wordprocessingDrawing" xmlns:wp="http://schemas.openxmlformats.org/drawingml/2006/wordprocessingDrawing" xmlns:w10="urn:schemas-microsoft-com:office:word" xmlns:w="http://schemas.openxmlformats.org/wordprocessingml/2006/main" xmlns:w14="http://schemas.microsoft.com/office/word/2010/wordml" xmlns:w15="http://schemas.microsoft.com/office/word/2012/wordml" xmlns:w16cid="http://schemas.microsoft.com/office/word/2016/wordml/cid" xmlns:w16se="http://schemas.microsoft.com/office/word/2015/wordml/symex" xmlns:wpg="http://schemas.microsoft.com/office/word/2010/wordprocessingGroup" xmlns:wpi="http://schemas.microsoft.com/office/word/2010/wordprocessingInk" xmlns:wne="http://schemas.microsoft.com/office/word/2006/wordml" xmlns:wps="http://schemas.microsoft.com/office/word/2010/wordprocessingShape" mc:Ignorable="w14 w15 w16se w16cid wp14">
-  <w:abstractNum w:abstractNumId="0" w15:restartNumberingAfterBreak="0">
-    <w:nsid w:val="28770941"/>
-    <w:multiLevelType w:val="hybridMultilevel"/>
-    <w:tmpl w:val="8988C93A"/>
-    <w:lvl w:ilvl="0" w:tplc="0409000F">
-      <w:start w:val="1"/>
-      <w:numFmt w:val="decimal"/>
-      <w:lvlText w:val="%1."/>
-      <w:lvlJc w:val="left"/>
-      <w:pPr>
-        <w:ind w:left="720" w:hanging="360"/>
-      </w:pPr>
-    </w:lvl>
-    <w:lvl w:ilvl="1" w:tplc="04090019" w:tentative="1">
-      <w:start w:val="1"/>
-      <w:numFmt w:val="lowerLetter"/>
-      <w:lvlText w:val="%2."/>
-      <w:lvlJc w:val="left"/>
-      <w:pPr>
-        <w:ind w:left="1440" w:hanging="360"/>
-      </w:pPr>
-    </w:lvl>
-    <w:lvl w:ilvl="2" w:tplc="0409001B" w:tentative="1">
-      <w:start w:val="1"/>
-      <w:numFmt w:val="lowerRoman"/>
-      <w:lvlText w:val="%3."/>
-      <w:lvlJc w:val="right"/>
-      <w:pPr>
-        <w:ind w:left="2160" w:hanging="180"/>
-      </w:pPr>
-    </w:lvl>
-    <w:lvl w:ilvl="3" w:tplc="0409000F" w:tentative="1">
-      <w:start w:val="1"/>
-      <w:numFmt w:val="decimal"/>
-      <w:lvlText w:val="%4."/>
-      <w:lvlJc w:val="left"/>
-      <w:pPr>
-        <w:ind w:left="2880" w:hanging="360"/>
-      </w:pPr>
-    </w:lvl>
-    <w:lvl w:ilvl="4" w:tplc="04090019" w:tentative="1">
-      <w:start w:val="1"/>
-      <w:numFmt w:val="lowerLetter"/>
-      <w:lvlText w:val="%5."/>
-      <w:lvlJc w:val="left"/>
-      <w:pPr>
-        <w:ind w:left="3600" w:hanging="360"/>
-      </w:pPr>
-    </w:lvl>
-    <w:lvl w:ilvl="5" w:tplc="0409001B" w:tentative="1">
-      <w:start w:val="1"/>
-      <w:numFmt w:val="lowerRoman"/>
-      <w:lvlText w:val="%6."/>
-      <w:lvlJc w:val="right"/>
-      <w:pPr>
-        <w:ind w:left="4320" w:hanging="180"/>
-      </w:pPr>
-    </w:lvl>
-    <w:lvl w:ilvl="6" w:tplc="0409000F" w:tentative="1">
-      <w:start w:val="1"/>
-      <w:numFmt w:val="decimal"/>
-      <w:lvlText w:val="%7."/>
-      <w:lvlJc w:val="left"/>
-      <w:pPr>
-        <w:ind w:left="5040" w:hanging="360"/>
-      </w:pPr>
-    </w:lvl>
-    <w:lvl w:ilvl="7" w:tplc="04090019" w:tentative="1">
-      <w:start w:val="1"/>
-      <w:numFmt w:val="lowerLetter"/>
-      <w:lvlText w:val="%8."/>
-      <w:lvlJc w:val="left"/>
-      <w:pPr>
-        <w:ind w:left="5760" w:hanging="360"/>
-      </w:pPr>
-    </w:lvl>
-    <w:lvl w:ilvl="8" w:tplc="0409001B" w:tentative="1">
-      <w:start w:val="1"/>
-      <w:numFmt w:val="lowerRoman"/>
-      <w:lvlText w:val="%9."/>
-      <w:lvlJc w:val="right"/>
-      <w:pPr>
-        <w:ind w:left="6480" w:hanging="180"/>
-      </w:pPr>
-    </w:lvl>
-  </w:abstractNum>
-  <w:abstractNum w:abstractNumId="1" w15:restartNumberingAfterBreak="0">
+<w:numbering xmlns:wpc="http://schemas.microsoft.com/office/word/2010/wordprocessingCanvas" xmlns:mo="http://schemas.microsoft.com/office/mac/office/2008/main" xmlns:mc="http://schemas.openxmlformats.org/markup-compatibility/2006" xmlns:mv="urn:schemas-microsoft-com:mac:vml" xmlns:o="urn:schemas-microsoft-com:office:office" xmlns:r="http://schemas.openxmlformats.org/officeDocument/2006/relationships" xmlns:m="http://schemas.openxmlformats.org/officeDocument/2006/math" xmlns:v="urn:schemas-microsoft-com:vml" xmlns:wp14="http://schemas.microsoft.com/office/word/2010/wordprocessingDrawing" xmlns:wp="http://schemas.openxmlformats.org/drawingml/2006/wordprocessingDrawing" xmlns:w10="urn:schemas-microsoft-com:office:word" xmlns:w="http://schemas.openxmlformats.org/wordprocessingml/2006/main" xmlns:w14="http://schemas.microsoft.com/office/word/2010/wordml" xmlns:w15="http://schemas.microsoft.com/office/word/2012/wordml" xmlns:wpg="http://schemas.microsoft.com/office/word/2010/wordprocessingGroup" xmlns:wpi="http://schemas.microsoft.com/office/word/2010/wordprocessingInk" xmlns:wne="http://schemas.microsoft.com/office/word/2006/wordml" xmlns:wps="http://schemas.microsoft.com/office/word/2010/wordprocessingShape" mc:Ignorable="w14 w15 wp14">
+  <w:abstractNum w:abstractNumId="0">
     <w:nsid w:val="39A121CE"/>
     <w:multiLevelType w:val="hybridMultilevel"/>
     <w:tmpl w:val="8988C93A"/>
@@ -1404,7 +1241,7 @@
       </w:pPr>
     </w:lvl>
   </w:abstractNum>
-  <w:abstractNum w:abstractNumId="2" w15:restartNumberingAfterBreak="0">
+  <w:abstractNum w:abstractNumId="1">
     <w:nsid w:val="49046FCC"/>
     <w:multiLevelType w:val="hybridMultilevel"/>
     <w:tmpl w:val="8988C93A"/>
@@ -1491,19 +1328,16 @@
     </w:lvl>
   </w:abstractNum>
   <w:num w:numId="1">
-    <w:abstractNumId w:val="2"/>
+    <w:abstractNumId w:val="1"/>
   </w:num>
   <w:num w:numId="2">
-    <w:abstractNumId w:val="1"/>
-  </w:num>
-  <w:num w:numId="3">
     <w:abstractNumId w:val="0"/>
   </w:num>
 </w:numbering>
 </file>
 
 <file path=word/styles.xml><?xml version="1.0" encoding="utf-8"?>
-<w:styles xmlns:mc="http://schemas.openxmlformats.org/markup-compatibility/2006" xmlns:r="http://schemas.openxmlformats.org/officeDocument/2006/relationships" xmlns:w="http://schemas.openxmlformats.org/wordprocessingml/2006/main" xmlns:w14="http://schemas.microsoft.com/office/word/2010/wordml" xmlns:w15="http://schemas.microsoft.com/office/word/2012/wordml" xmlns:w16cid="http://schemas.microsoft.com/office/word/2016/wordml/cid" xmlns:w16se="http://schemas.microsoft.com/office/word/2015/wordml/symex" mc:Ignorable="w14 w15 w16se w16cid">
+<w:styles xmlns:mc="http://schemas.openxmlformats.org/markup-compatibility/2006" xmlns:r="http://schemas.openxmlformats.org/officeDocument/2006/relationships" xmlns:w="http://schemas.openxmlformats.org/wordprocessingml/2006/main" xmlns:w14="http://schemas.microsoft.com/office/word/2010/wordml" xmlns:w15="http://schemas.microsoft.com/office/word/2012/wordml" mc:Ignorable="w14 w15">
   <w:docDefaults>
     <w:rPrDefault>
       <w:rPr>
@@ -1519,7 +1353,7 @@
       </w:pPr>
     </w:pPrDefault>
   </w:docDefaults>
-  <w:latentStyles w:defLockedState="0" w:defUIPriority="99" w:defSemiHidden="0" w:defUnhideWhenUsed="0" w:defQFormat="0" w:count="375">
+  <w:latentStyles w:defLockedState="0" w:defUIPriority="99" w:defSemiHidden="0" w:defUnhideWhenUsed="0" w:defQFormat="0" w:count="382">
     <w:lsdException w:name="Normal" w:uiPriority="0" w:qFormat="1"/>
     <w:lsdException w:name="heading 1" w:uiPriority="9" w:qFormat="1"/>
     <w:lsdException w:name="heading 2" w:semiHidden="1" w:uiPriority="9" w:unhideWhenUsed="1" w:qFormat="1"/>

</xml_diff>

<commit_message>
fixed happy planet index
</commit_message>
<xml_diff>
--- a/Included WDI variables in ourWDI.docx
+++ b/Included WDI variables in ourWDI.docx
@@ -1,6 +1,6 @@
 
 <file path=word/document.xml><?xml version="1.0" encoding="utf-8"?>
-<w:document xmlns:wpc="http://schemas.microsoft.com/office/word/2010/wordprocessingCanvas" xmlns:mo="http://schemas.microsoft.com/office/mac/office/2008/main" xmlns:mc="http://schemas.openxmlformats.org/markup-compatibility/2006" xmlns:mv="urn:schemas-microsoft-com:mac:vml" xmlns:o="urn:schemas-microsoft-com:office:office" xmlns:r="http://schemas.openxmlformats.org/officeDocument/2006/relationships" xmlns:m="http://schemas.openxmlformats.org/officeDocument/2006/math" xmlns:v="urn:schemas-microsoft-com:vml" xmlns:wp14="http://schemas.microsoft.com/office/word/2010/wordprocessingDrawing" xmlns:wp="http://schemas.openxmlformats.org/drawingml/2006/wordprocessingDrawing" xmlns:w10="urn:schemas-microsoft-com:office:word" xmlns:w="http://schemas.openxmlformats.org/wordprocessingml/2006/main" xmlns:w14="http://schemas.microsoft.com/office/word/2010/wordml" xmlns:w15="http://schemas.microsoft.com/office/word/2012/wordml" xmlns:wpg="http://schemas.microsoft.com/office/word/2010/wordprocessingGroup" xmlns:wpi="http://schemas.microsoft.com/office/word/2010/wordprocessingInk" xmlns:wne="http://schemas.microsoft.com/office/word/2006/wordml" xmlns:wps="http://schemas.microsoft.com/office/word/2010/wordprocessingShape" mc:Ignorable="w14 w15 wp14">
+<w:document xmlns:wpc="http://schemas.microsoft.com/office/word/2010/wordprocessingCanvas" xmlns:cx="http://schemas.microsoft.com/office/drawing/2014/chartex" xmlns:cx1="http://schemas.microsoft.com/office/drawing/2015/9/8/chartex" xmlns:cx2="http://schemas.microsoft.com/office/drawing/2015/10/21/chartex" xmlns:cx3="http://schemas.microsoft.com/office/drawing/2016/5/9/chartex" xmlns:cx4="http://schemas.microsoft.com/office/drawing/2016/5/10/chartex" xmlns:cx5="http://schemas.microsoft.com/office/drawing/2016/5/11/chartex" xmlns:cx6="http://schemas.microsoft.com/office/drawing/2016/5/12/chartex" xmlns:cx7="http://schemas.microsoft.com/office/drawing/2016/5/13/chartex" xmlns:cx8="http://schemas.microsoft.com/office/drawing/2016/5/14/chartex" xmlns:mc="http://schemas.openxmlformats.org/markup-compatibility/2006" xmlns:aink="http://schemas.microsoft.com/office/drawing/2016/ink" xmlns:am3d="http://schemas.microsoft.com/office/drawing/2017/model3d" xmlns:o="urn:schemas-microsoft-com:office:office" xmlns:r="http://schemas.openxmlformats.org/officeDocument/2006/relationships" xmlns:m="http://schemas.openxmlformats.org/officeDocument/2006/math" xmlns:v="urn:schemas-microsoft-com:vml" xmlns:wp14="http://schemas.microsoft.com/office/word/2010/wordprocessingDrawing" xmlns:wp="http://schemas.openxmlformats.org/drawingml/2006/wordprocessingDrawing" xmlns:w10="urn:schemas-microsoft-com:office:word" xmlns:w="http://schemas.openxmlformats.org/wordprocessingml/2006/main" xmlns:w14="http://schemas.microsoft.com/office/word/2010/wordml" xmlns:w15="http://schemas.microsoft.com/office/word/2012/wordml" xmlns:w16cid="http://schemas.microsoft.com/office/word/2016/wordml/cid" xmlns:w16se="http://schemas.microsoft.com/office/word/2015/wordml/symex" xmlns:wpg="http://schemas.microsoft.com/office/word/2010/wordprocessingGroup" xmlns:wpi="http://schemas.microsoft.com/office/word/2010/wordprocessingInk" xmlns:wne="http://schemas.microsoft.com/office/word/2006/wordml" xmlns:wps="http://schemas.microsoft.com/office/word/2010/wordprocessingShape" mc:Ignorable="w14 w15 w16se w16cid wp14">
   <w:body>
     <w:p>
       <w:pPr>
@@ -949,14 +949,26 @@
           <w:ilvl w:val="0"/>
           <w:numId w:val="1"/>
         </w:numPr>
-      </w:pPr>
-      <w:r>
+        <w:rPr>
+          <w:color w:val="FF0000"/>
+        </w:rPr>
+      </w:pPr>
+      <w:r>
+        <w:rPr>
+          <w:color w:val="FF0000"/>
+        </w:rPr>
         <w:t>SP.POP.TOTL</w:t>
       </w:r>
       <w:r>
-        <w:tab/>
-      </w:r>
-      <w:r>
+        <w:rPr>
+          <w:color w:val="FF0000"/>
+        </w:rPr>
+        <w:tab/>
+      </w:r>
+      <w:r>
+        <w:rPr>
+          <w:color w:val="FF0000"/>
+        </w:rPr>
         <w:tab/>
         <w:t xml:space="preserve">Population, total, </w:t>
       </w:r>
@@ -974,129 +986,132 @@
       </w:r>
       <w:r>
         <w:tab/>
-        <w:t xml:space="preserve">              Population density (people per sq. km of land area)</w:t>
-      </w:r>
-    </w:p>
-    <w:p>
-      <w:pPr>
-        <w:pStyle w:val="ListParagraph"/>
-        <w:numPr>
-          <w:ilvl w:val="0"/>
-          <w:numId w:val="1"/>
-        </w:numPr>
-        <w:rPr>
-          <w:color w:val="FF0000"/>
-        </w:rPr>
-      </w:pPr>
-      <w:r>
-        <w:rPr>
-          <w:color w:val="FF0000"/>
-        </w:rPr>
-        <w:t>SM.POP.TOTL.ZS</w:t>
-      </w:r>
-      <w:r>
-        <w:rPr>
-          <w:color w:val="FF0000"/>
-        </w:rPr>
-        <w:tab/>
-        <w:t>International migrant stock (% of population),</w:t>
-      </w:r>
-    </w:p>
-    <w:p>
-      <w:pPr>
-        <w:pStyle w:val="ListParagraph"/>
-        <w:rPr>
-          <w:highlight w:val="yellow"/>
-        </w:rPr>
-      </w:pPr>
-    </w:p>
-    <w:p>
-      <w:pPr>
-        <w:pStyle w:val="ListParagraph"/>
-        <w:rPr>
-          <w:b/>
-          <w:bCs/>
-          <w:color w:val="000000" w:themeColor="text1"/>
-          <w:sz w:val="28"/>
-          <w:szCs w:val="28"/>
-        </w:rPr>
-      </w:pPr>
-      <w:r>
-        <w:rPr>
-          <w:b/>
-          <w:bCs/>
-          <w:color w:val="000000" w:themeColor="text1"/>
-          <w:sz w:val="28"/>
-          <w:szCs w:val="28"/>
-        </w:rPr>
-        <w:t>SENSE OF SECURITY</w:t>
-      </w:r>
-    </w:p>
-    <w:p>
-      <w:pPr>
-        <w:pStyle w:val="ListParagraph"/>
-        <w:numPr>
-          <w:ilvl w:val="0"/>
-          <w:numId w:val="1"/>
-        </w:numPr>
-        <w:rPr>
-          <w:color w:val="000000" w:themeColor="text1"/>
-        </w:rPr>
-      </w:pPr>
-      <w:r>
-        <w:rPr>
-          <w:color w:val="000000" w:themeColor="text1"/>
-        </w:rPr>
-        <w:t xml:space="preserve">IC.LGL.CRED.XQ </w:t>
-      </w:r>
-      <w:r>
-        <w:rPr>
-          <w:color w:val="000000" w:themeColor="text1"/>
-        </w:rPr>
-        <w:tab/>
-        <w:t>Strength of legal rights index (0=weak to 12=strong),</w:t>
-      </w:r>
-    </w:p>
-    <w:p>
-      <w:pPr>
-        <w:pStyle w:val="ListParagraph"/>
-        <w:numPr>
-          <w:ilvl w:val="0"/>
-          <w:numId w:val="1"/>
-        </w:numPr>
-        <w:rPr>
-          <w:color w:val="000000" w:themeColor="text1"/>
-        </w:rPr>
-      </w:pPr>
-      <w:r>
-        <w:rPr>
-          <w:color w:val="000000" w:themeColor="text1"/>
-        </w:rPr>
-        <w:t>VC.IHR.PSRC.P5</w:t>
-      </w:r>
-      <w:r>
-        <w:rPr>
-          <w:color w:val="000000" w:themeColor="text1"/>
-        </w:rPr>
-        <w:tab/>
-      </w:r>
-      <w:r>
-        <w:rPr>
-          <w:color w:val="000000" w:themeColor="text1"/>
-        </w:rPr>
-        <w:tab/>
-        <w:t>Intentional homicides (per 100,000 people))</w:t>
-      </w:r>
-    </w:p>
-    <w:p>
-      <w:pPr>
-        <w:pStyle w:val="ListParagraph"/>
-        <w:rPr>
-          <w:color w:val="538135" w:themeColor="accent6" w:themeShade="BF"/>
-        </w:rPr>
-      </w:pPr>
+        <w:t xml:space="preserve">              Population density</w:t>
+      </w:r>
       <w:bookmarkStart w:id="0" w:name="_GoBack"/>
       <w:bookmarkEnd w:id="0"/>
+      <w:r>
+        <w:t xml:space="preserve"> (people per sq. km of land area)</w:t>
+      </w:r>
+    </w:p>
+    <w:p>
+      <w:pPr>
+        <w:pStyle w:val="ListParagraph"/>
+        <w:numPr>
+          <w:ilvl w:val="0"/>
+          <w:numId w:val="1"/>
+        </w:numPr>
+        <w:rPr>
+          <w:color w:val="FF0000"/>
+        </w:rPr>
+      </w:pPr>
+      <w:r>
+        <w:rPr>
+          <w:color w:val="FF0000"/>
+        </w:rPr>
+        <w:t>SM.POP.TOTL.ZS</w:t>
+      </w:r>
+      <w:r>
+        <w:rPr>
+          <w:color w:val="FF0000"/>
+        </w:rPr>
+        <w:tab/>
+        <w:t>International migrant stock (% of population),</w:t>
+      </w:r>
+    </w:p>
+    <w:p>
+      <w:pPr>
+        <w:pStyle w:val="ListParagraph"/>
+        <w:rPr>
+          <w:highlight w:val="yellow"/>
+        </w:rPr>
+      </w:pPr>
+    </w:p>
+    <w:p>
+      <w:pPr>
+        <w:pStyle w:val="ListParagraph"/>
+        <w:rPr>
+          <w:b/>
+          <w:bCs/>
+          <w:color w:val="000000" w:themeColor="text1"/>
+          <w:sz w:val="28"/>
+          <w:szCs w:val="28"/>
+        </w:rPr>
+      </w:pPr>
+      <w:r>
+        <w:rPr>
+          <w:b/>
+          <w:bCs/>
+          <w:color w:val="000000" w:themeColor="text1"/>
+          <w:sz w:val="28"/>
+          <w:szCs w:val="28"/>
+        </w:rPr>
+        <w:t>SENSE OF SECURITY</w:t>
+      </w:r>
+    </w:p>
+    <w:p>
+      <w:pPr>
+        <w:pStyle w:val="ListParagraph"/>
+        <w:numPr>
+          <w:ilvl w:val="0"/>
+          <w:numId w:val="1"/>
+        </w:numPr>
+        <w:rPr>
+          <w:color w:val="000000" w:themeColor="text1"/>
+        </w:rPr>
+      </w:pPr>
+      <w:r>
+        <w:rPr>
+          <w:color w:val="000000" w:themeColor="text1"/>
+        </w:rPr>
+        <w:t xml:space="preserve">IC.LGL.CRED.XQ </w:t>
+      </w:r>
+      <w:r>
+        <w:rPr>
+          <w:color w:val="000000" w:themeColor="text1"/>
+        </w:rPr>
+        <w:tab/>
+        <w:t>Strength of legal rights index (0=weak to 12=strong),</w:t>
+      </w:r>
+    </w:p>
+    <w:p>
+      <w:pPr>
+        <w:pStyle w:val="ListParagraph"/>
+        <w:numPr>
+          <w:ilvl w:val="0"/>
+          <w:numId w:val="1"/>
+        </w:numPr>
+        <w:rPr>
+          <w:color w:val="000000" w:themeColor="text1"/>
+        </w:rPr>
+      </w:pPr>
+      <w:r>
+        <w:rPr>
+          <w:color w:val="000000" w:themeColor="text1"/>
+        </w:rPr>
+        <w:t>VC.IHR.PSRC.P5</w:t>
+      </w:r>
+      <w:r>
+        <w:rPr>
+          <w:color w:val="000000" w:themeColor="text1"/>
+        </w:rPr>
+        <w:tab/>
+      </w:r>
+      <w:r>
+        <w:rPr>
+          <w:color w:val="000000" w:themeColor="text1"/>
+        </w:rPr>
+        <w:tab/>
+        <w:t>Intentional homicides (per 100,000 people))</w:t>
+      </w:r>
+    </w:p>
+    <w:p>
+      <w:pPr>
+        <w:pStyle w:val="ListParagraph"/>
+        <w:rPr>
+          <w:color w:val="538135" w:themeColor="accent6" w:themeShade="BF"/>
+        </w:rPr>
+      </w:pPr>
     </w:p>
     <w:p>
       <w:pPr>
@@ -1229,8 +1244,8 @@
 </file>
 
 <file path=word/numbering.xml><?xml version="1.0" encoding="utf-8"?>
-<w:numbering xmlns:wpc="http://schemas.microsoft.com/office/word/2010/wordprocessingCanvas" xmlns:mo="http://schemas.microsoft.com/office/mac/office/2008/main" xmlns:mc="http://schemas.openxmlformats.org/markup-compatibility/2006" xmlns:mv="urn:schemas-microsoft-com:mac:vml" xmlns:o="urn:schemas-microsoft-com:office:office" xmlns:r="http://schemas.openxmlformats.org/officeDocument/2006/relationships" xmlns:m="http://schemas.openxmlformats.org/officeDocument/2006/math" xmlns:v="urn:schemas-microsoft-com:vml" xmlns:wp14="http://schemas.microsoft.com/office/word/2010/wordprocessingDrawing" xmlns:wp="http://schemas.openxmlformats.org/drawingml/2006/wordprocessingDrawing" xmlns:w10="urn:schemas-microsoft-com:office:word" xmlns:w="http://schemas.openxmlformats.org/wordprocessingml/2006/main" xmlns:w14="http://schemas.microsoft.com/office/word/2010/wordml" xmlns:w15="http://schemas.microsoft.com/office/word/2012/wordml" xmlns:wpg="http://schemas.microsoft.com/office/word/2010/wordprocessingGroup" xmlns:wpi="http://schemas.microsoft.com/office/word/2010/wordprocessingInk" xmlns:wne="http://schemas.microsoft.com/office/word/2006/wordml" xmlns:wps="http://schemas.microsoft.com/office/word/2010/wordprocessingShape" mc:Ignorable="w14 w15 wp14">
-  <w:abstractNum w:abstractNumId="0">
+<w:numbering xmlns:wpc="http://schemas.microsoft.com/office/word/2010/wordprocessingCanvas" xmlns:cx="http://schemas.microsoft.com/office/drawing/2014/chartex" xmlns:cx1="http://schemas.microsoft.com/office/drawing/2015/9/8/chartex" xmlns:cx2="http://schemas.microsoft.com/office/drawing/2015/10/21/chartex" xmlns:cx3="http://schemas.microsoft.com/office/drawing/2016/5/9/chartex" xmlns:cx4="http://schemas.microsoft.com/office/drawing/2016/5/10/chartex" xmlns:cx5="http://schemas.microsoft.com/office/drawing/2016/5/11/chartex" xmlns:cx6="http://schemas.microsoft.com/office/drawing/2016/5/12/chartex" xmlns:cx7="http://schemas.microsoft.com/office/drawing/2016/5/13/chartex" xmlns:cx8="http://schemas.microsoft.com/office/drawing/2016/5/14/chartex" xmlns:mc="http://schemas.openxmlformats.org/markup-compatibility/2006" xmlns:aink="http://schemas.microsoft.com/office/drawing/2016/ink" xmlns:am3d="http://schemas.microsoft.com/office/drawing/2017/model3d" xmlns:o="urn:schemas-microsoft-com:office:office" xmlns:r="http://schemas.openxmlformats.org/officeDocument/2006/relationships" xmlns:m="http://schemas.openxmlformats.org/officeDocument/2006/math" xmlns:v="urn:schemas-microsoft-com:vml" xmlns:wp14="http://schemas.microsoft.com/office/word/2010/wordprocessingDrawing" xmlns:wp="http://schemas.openxmlformats.org/drawingml/2006/wordprocessingDrawing" xmlns:w10="urn:schemas-microsoft-com:office:word" xmlns:w="http://schemas.openxmlformats.org/wordprocessingml/2006/main" xmlns:w14="http://schemas.microsoft.com/office/word/2010/wordml" xmlns:w15="http://schemas.microsoft.com/office/word/2012/wordml" xmlns:w16cid="http://schemas.microsoft.com/office/word/2016/wordml/cid" xmlns:w16se="http://schemas.microsoft.com/office/word/2015/wordml/symex" xmlns:wpg="http://schemas.microsoft.com/office/word/2010/wordprocessingGroup" xmlns:wpi="http://schemas.microsoft.com/office/word/2010/wordprocessingInk" xmlns:wne="http://schemas.microsoft.com/office/word/2006/wordml" xmlns:wps="http://schemas.microsoft.com/office/word/2010/wordprocessingShape" mc:Ignorable="w14 w15 w16se w16cid wp14">
+  <w:abstractNum w:abstractNumId="0" w15:restartNumberingAfterBreak="0">
     <w:nsid w:val="39A121CE"/>
     <w:multiLevelType w:val="hybridMultilevel"/>
     <w:tmpl w:val="8988C93A"/>
@@ -1316,7 +1331,7 @@
       </w:pPr>
     </w:lvl>
   </w:abstractNum>
-  <w:abstractNum w:abstractNumId="1">
+  <w:abstractNum w:abstractNumId="1" w15:restartNumberingAfterBreak="0">
     <w:nsid w:val="49046FCC"/>
     <w:multiLevelType w:val="hybridMultilevel"/>
     <w:tmpl w:val="8988C93A"/>
@@ -1412,7 +1427,7 @@
 </file>
 
 <file path=word/styles.xml><?xml version="1.0" encoding="utf-8"?>
-<w:styles xmlns:mc="http://schemas.openxmlformats.org/markup-compatibility/2006" xmlns:r="http://schemas.openxmlformats.org/officeDocument/2006/relationships" xmlns:w="http://schemas.openxmlformats.org/wordprocessingml/2006/main" xmlns:w14="http://schemas.microsoft.com/office/word/2010/wordml" xmlns:w15="http://schemas.microsoft.com/office/word/2012/wordml" mc:Ignorable="w14 w15">
+<w:styles xmlns:mc="http://schemas.openxmlformats.org/markup-compatibility/2006" xmlns:r="http://schemas.openxmlformats.org/officeDocument/2006/relationships" xmlns:w="http://schemas.openxmlformats.org/wordprocessingml/2006/main" xmlns:w14="http://schemas.microsoft.com/office/word/2010/wordml" xmlns:w15="http://schemas.microsoft.com/office/word/2012/wordml" xmlns:w16cid="http://schemas.microsoft.com/office/word/2016/wordml/cid" xmlns:w16se="http://schemas.microsoft.com/office/word/2015/wordml/symex" mc:Ignorable="w14 w15 w16se w16cid">
   <w:docDefaults>
     <w:rPrDefault>
       <w:rPr>
@@ -1428,7 +1443,7 @@
       </w:pPr>
     </w:pPrDefault>
   </w:docDefaults>
-  <w:latentStyles w:defLockedState="0" w:defUIPriority="99" w:defSemiHidden="0" w:defUnhideWhenUsed="0" w:defQFormat="0" w:count="382">
+  <w:latentStyles w:defLockedState="0" w:defUIPriority="99" w:defSemiHidden="0" w:defUnhideWhenUsed="0" w:defQFormat="0" w:count="375">
     <w:lsdException w:name="Normal" w:uiPriority="0" w:qFormat="1"/>
     <w:lsdException w:name="heading 1" w:uiPriority="9" w:qFormat="1"/>
     <w:lsdException w:name="heading 2" w:semiHidden="1" w:uiPriority="9" w:unhideWhenUsed="1" w:qFormat="1"/>

</xml_diff>